<commit_message>
Sentiment Polarity Analysis using Fusion Of Multiple Classifers
</commit_message>
<xml_diff>
--- a/paper/多分类器融合的情感分析方法研究.docx
+++ b/paper/多分类器融合的情感分析方法研究.docx
@@ -56,26 +56,23 @@
     <w:p>
       <w:pPr>
         <w:jc w:val="center"/>
-        <w:rPr>
-          <w:rFonts w:hint="eastAsia"/>
-        </w:rPr>
       </w:pPr>
     </w:p>
     <w:p>
       <w:pPr>
         <w:jc w:val="left"/>
-        <w:rPr>
-          <w:rFonts w:ascii="黑体" w:eastAsia="黑体" w:hAnsi="黑体" w:hint="eastAsia"/>
-          <w:b/>
-          <w:szCs w:val="21"/>
-        </w:rPr>
-      </w:pPr>
-      <w:r>
         <w:rPr>
           <w:rFonts w:ascii="黑体" w:eastAsia="黑体" w:hAnsi="黑体"/>
           <w:b/>
           <w:szCs w:val="21"/>
         </w:rPr>
+      </w:pPr>
+      <w:r>
+        <w:rPr>
+          <w:rFonts w:ascii="黑体" w:eastAsia="黑体" w:hAnsi="黑体"/>
+          <w:b/>
+          <w:szCs w:val="21"/>
+        </w:rPr>
         <w:t>摘要</w:t>
       </w:r>
       <w:r>
@@ -201,7 +198,19 @@
         <w:rPr>
           <w:rFonts w:hint="eastAsia"/>
         </w:rPr>
-        <w:t>在基于词典的情感分析算法上，本文构建了一个外卖领域的情感词典。</w:t>
+        <w:t>在基于词典的情感分析算法上，本文构建了一个外卖领域的情感词典</w:t>
+      </w:r>
+      <w:r>
+        <w:rPr>
+          <w:rFonts w:hint="eastAsia"/>
+        </w:rPr>
+        <w:t>，创造性地提出短语词典，自动识别更多句式和短语</w:t>
+      </w:r>
+      <w:r>
+        <w:rPr>
+          <w:rFonts w:hint="eastAsia"/>
+        </w:rPr>
+        <w:t>。</w:t>
       </w:r>
       <w:r>
         <w:t>在基于</w:t>
@@ -321,7 +330,7 @@
         <w:rPr>
           <w:rFonts w:hint="eastAsia"/>
         </w:rPr>
-        <w:t>3</w:t>
+        <w:t>1</w:t>
       </w:r>
       <w:r>
         <w:rPr>
@@ -333,7 +342,7 @@
         <w:rPr>
           <w:rFonts w:hint="eastAsia"/>
         </w:rPr>
-        <w:t>4</w:t>
+        <w:t>2</w:t>
       </w:r>
       <w:r>
         <w:rPr>
@@ -1185,7 +1194,16 @@
           <w:sz w:val="24"/>
           <w:szCs w:val="24"/>
         </w:rPr>
-        <w:t>，特征</w:t>
+        <w:t>，</w:t>
+      </w:r>
+      <w:r>
+        <w:rPr>
+          <w:rFonts w:asciiTheme="minorEastAsia" w:hAnsiTheme="minorEastAsia" w:hint="eastAsia"/>
+          <w:sz w:val="24"/>
+          <w:szCs w:val="24"/>
+        </w:rPr>
+        <w:lastRenderedPageBreak/>
+        <w:t>特征</w:t>
       </w:r>
       <w:r>
         <w:rPr>
@@ -1352,7 +1370,7 @@
     <w:p>
       <w:pPr>
         <w:rPr>
-          <w:rFonts w:asciiTheme="minorEastAsia" w:hAnsiTheme="minorEastAsia" w:hint="eastAsia"/>
+          <w:rFonts w:asciiTheme="minorEastAsia" w:hAnsiTheme="minorEastAsia"/>
           <w:sz w:val="24"/>
           <w:szCs w:val="24"/>
         </w:rPr>
@@ -1599,7 +1617,6 @@
     <w:p>
       <w:pPr>
         <w:rPr>
-          <w:rFonts w:hint="eastAsia"/>
           <w:sz w:val="24"/>
           <w:szCs w:val="24"/>
         </w:rPr>
@@ -2718,6 +2735,20 @@
         </w:rPr>
         <w:t>，完成情感词典的构建。</w:t>
       </w:r>
+      <w:r>
+        <w:rPr>
+          <w:rFonts w:hint="eastAsia"/>
+          <w:sz w:val="24"/>
+          <w:szCs w:val="24"/>
+        </w:rPr>
+        <w:t>另外，本文</w:t>
+      </w:r>
+      <w:r>
+        <w:rPr>
+          <w:rFonts w:hint="eastAsia"/>
+        </w:rPr>
+        <w:t>创造性地提出短语词典，自动识别更多句式和短语。</w:t>
+      </w:r>
     </w:p>
     <w:p>
       <w:pPr>
@@ -6509,14 +6540,7 @@
                 <w:rFonts w:hint="eastAsia"/>
                 <w:szCs w:val="24"/>
               </w:rPr>
-              <w:t>5</w:t>
-            </w:r>
-            <w:r>
-              <w:rPr>
-                <w:rFonts w:hint="eastAsia"/>
-                <w:szCs w:val="24"/>
-              </w:rPr>
-              <w:t>000</w:t>
+              <w:t>4000</w:t>
             </w:r>
           </w:p>
         </w:tc>
@@ -6690,14 +6714,7 @@
                 <w:rFonts w:hint="eastAsia"/>
                 <w:szCs w:val="24"/>
               </w:rPr>
-              <w:t>5</w:t>
-            </w:r>
-            <w:r>
-              <w:rPr>
-                <w:rFonts w:hint="eastAsia"/>
-                <w:szCs w:val="24"/>
-              </w:rPr>
-              <w:t>000</w:t>
+              <w:t>4000</w:t>
             </w:r>
           </w:p>
         </w:tc>
@@ -6871,14 +6888,7 @@
                 <w:rFonts w:hint="eastAsia"/>
                 <w:szCs w:val="24"/>
               </w:rPr>
-              <w:t>5</w:t>
-            </w:r>
-            <w:r>
-              <w:rPr>
-                <w:rFonts w:hint="eastAsia"/>
-                <w:szCs w:val="24"/>
-              </w:rPr>
-              <w:t>000</w:t>
+              <w:t>4000</w:t>
             </w:r>
           </w:p>
         </w:tc>
@@ -7053,14 +7063,7 @@
                 <w:rFonts w:hint="eastAsia"/>
                 <w:szCs w:val="24"/>
               </w:rPr>
-              <w:t>5</w:t>
-            </w:r>
-            <w:r>
-              <w:rPr>
-                <w:rFonts w:hint="eastAsia"/>
-                <w:szCs w:val="24"/>
-              </w:rPr>
-              <w:t>000</w:t>
+              <w:t>4000</w:t>
             </w:r>
           </w:p>
         </w:tc>
@@ -7237,21 +7240,34 @@
                 <w:color w:val="000000" w:themeColor="text1"/>
                 <w:szCs w:val="24"/>
               </w:rPr>
-              <w:t>5</w:t>
-            </w:r>
+              <w:t>4000</w:t>
+            </w:r>
+          </w:p>
+        </w:tc>
+        <w:tc>
+          <w:tcPr>
+            <w:tcW w:w="983" w:type="dxa"/>
+          </w:tcPr>
+          <w:p>
+            <w:pPr>
+              <w:rPr>
+                <w:color w:val="000000" w:themeColor="text1"/>
+                <w:szCs w:val="24"/>
+              </w:rPr>
+            </w:pPr>
             <w:r>
               <w:rPr>
                 <w:rFonts w:hint="eastAsia"/>
                 <w:color w:val="000000" w:themeColor="text1"/>
                 <w:szCs w:val="24"/>
               </w:rPr>
-              <w:t>000</w:t>
-            </w:r>
-          </w:p>
-        </w:tc>
-        <w:tc>
-          <w:tcPr>
-            <w:tcW w:w="983" w:type="dxa"/>
+              <w:t>82.56</w:t>
+            </w:r>
+          </w:p>
+        </w:tc>
+        <w:tc>
+          <w:tcPr>
+            <w:tcW w:w="737" w:type="dxa"/>
           </w:tcPr>
           <w:p>
             <w:pPr>
@@ -7266,13 +7282,13 @@
                 <w:color w:val="000000" w:themeColor="text1"/>
                 <w:szCs w:val="24"/>
               </w:rPr>
-              <w:t>82.56</w:t>
-            </w:r>
-          </w:p>
-        </w:tc>
-        <w:tc>
-          <w:tcPr>
-            <w:tcW w:w="737" w:type="dxa"/>
+              <w:t>77.87</w:t>
+            </w:r>
+          </w:p>
+        </w:tc>
+        <w:tc>
+          <w:tcPr>
+            <w:tcW w:w="797" w:type="dxa"/>
           </w:tcPr>
           <w:p>
             <w:pPr>
@@ -7287,49 +7303,49 @@
                 <w:color w:val="000000" w:themeColor="text1"/>
                 <w:szCs w:val="24"/>
               </w:rPr>
-              <w:t>77.87</w:t>
-            </w:r>
-          </w:p>
-        </w:tc>
-        <w:tc>
-          <w:tcPr>
-            <w:tcW w:w="797" w:type="dxa"/>
-          </w:tcPr>
-          <w:p>
-            <w:pPr>
+              <w:t>80</w:t>
+            </w:r>
+            <w:r>
               <w:rPr>
                 <w:color w:val="000000" w:themeColor="text1"/>
                 <w:szCs w:val="24"/>
               </w:rPr>
-            </w:pPr>
+              <w:t>.</w:t>
+            </w:r>
             <w:r>
               <w:rPr>
                 <w:rFonts w:hint="eastAsia"/>
                 <w:color w:val="000000" w:themeColor="text1"/>
                 <w:szCs w:val="24"/>
               </w:rPr>
-              <w:t>80</w:t>
-            </w:r>
-            <w:r>
+              <w:t>915</w:t>
+            </w:r>
+          </w:p>
+        </w:tc>
+        <w:tc>
+          <w:tcPr>
+            <w:tcW w:w="983" w:type="dxa"/>
+          </w:tcPr>
+          <w:p>
+            <w:pPr>
               <w:rPr>
                 <w:color w:val="000000" w:themeColor="text1"/>
                 <w:szCs w:val="24"/>
               </w:rPr>
-              <w:t>.</w:t>
-            </w:r>
+            </w:pPr>
             <w:r>
               <w:rPr>
                 <w:rFonts w:hint="eastAsia"/>
                 <w:color w:val="000000" w:themeColor="text1"/>
                 <w:szCs w:val="24"/>
               </w:rPr>
-              <w:t>915</w:t>
-            </w:r>
-          </w:p>
-        </w:tc>
-        <w:tc>
-          <w:tcPr>
-            <w:tcW w:w="983" w:type="dxa"/>
+              <w:t>79.06</w:t>
+            </w:r>
+          </w:p>
+        </w:tc>
+        <w:tc>
+          <w:tcPr>
+            <w:tcW w:w="737" w:type="dxa"/>
           </w:tcPr>
           <w:p>
             <w:pPr>
@@ -7344,7 +7360,7 @@
                 <w:color w:val="000000" w:themeColor="text1"/>
                 <w:szCs w:val="24"/>
               </w:rPr>
-              <w:t>79.06</w:t>
+              <w:t>83.56</w:t>
             </w:r>
           </w:p>
         </w:tc>
@@ -7365,13 +7381,13 @@
                 <w:color w:val="000000" w:themeColor="text1"/>
                 <w:szCs w:val="24"/>
               </w:rPr>
-              <w:t>83.56</w:t>
-            </w:r>
-          </w:p>
-        </w:tc>
-        <w:tc>
-          <w:tcPr>
-            <w:tcW w:w="737" w:type="dxa"/>
+              <w:t>81.24</w:t>
+            </w:r>
+          </w:p>
+        </w:tc>
+        <w:tc>
+          <w:tcPr>
+            <w:tcW w:w="983" w:type="dxa"/>
           </w:tcPr>
           <w:p>
             <w:pPr>
@@ -7386,13 +7402,36 @@
                 <w:color w:val="000000" w:themeColor="text1"/>
                 <w:szCs w:val="24"/>
               </w:rPr>
-              <w:t>81.24</w:t>
-            </w:r>
-          </w:p>
-        </w:tc>
-        <w:tc>
-          <w:tcPr>
-            <w:tcW w:w="983" w:type="dxa"/>
+              <w:t>80.71</w:t>
+            </w:r>
+          </w:p>
+        </w:tc>
+      </w:tr>
+      <w:tr>
+        <w:tc>
+          <w:tcPr>
+            <w:tcW w:w="1476" w:type="dxa"/>
+          </w:tcPr>
+          <w:p>
+            <w:pPr>
+              <w:widowControl/>
+              <w:jc w:val="center"/>
+              <w:rPr>
+                <w:szCs w:val="24"/>
+              </w:rPr>
+            </w:pPr>
+            <w:r>
+              <w:rPr>
+                <w:rFonts w:hint="eastAsia"/>
+                <w:szCs w:val="24"/>
+              </w:rPr>
+              <w:t>9</w:t>
+            </w:r>
+          </w:p>
+        </w:tc>
+        <w:tc>
+          <w:tcPr>
+            <w:tcW w:w="863" w:type="dxa"/>
           </w:tcPr>
           <w:p>
             <w:pPr>
@@ -7407,7 +7446,154 @@
                 <w:color w:val="000000" w:themeColor="text1"/>
                 <w:szCs w:val="24"/>
               </w:rPr>
-              <w:t>80.71</w:t>
+              <w:t>4000</w:t>
+            </w:r>
+          </w:p>
+        </w:tc>
+        <w:tc>
+          <w:tcPr>
+            <w:tcW w:w="983" w:type="dxa"/>
+          </w:tcPr>
+          <w:p>
+            <w:pPr>
+              <w:rPr>
+                <w:color w:val="000000" w:themeColor="text1"/>
+                <w:szCs w:val="24"/>
+              </w:rPr>
+            </w:pPr>
+            <w:r>
+              <w:rPr>
+                <w:rFonts w:hint="eastAsia"/>
+                <w:color w:val="000000" w:themeColor="text1"/>
+                <w:szCs w:val="24"/>
+              </w:rPr>
+              <w:t>83.04</w:t>
+            </w:r>
+          </w:p>
+        </w:tc>
+        <w:tc>
+          <w:tcPr>
+            <w:tcW w:w="737" w:type="dxa"/>
+          </w:tcPr>
+          <w:p>
+            <w:pPr>
+              <w:rPr>
+                <w:color w:val="000000" w:themeColor="text1"/>
+                <w:szCs w:val="24"/>
+              </w:rPr>
+            </w:pPr>
+            <w:r>
+              <w:rPr>
+                <w:rFonts w:hint="eastAsia"/>
+                <w:color w:val="000000" w:themeColor="text1"/>
+                <w:szCs w:val="24"/>
+              </w:rPr>
+              <w:t>76.62</w:t>
+            </w:r>
+          </w:p>
+        </w:tc>
+        <w:tc>
+          <w:tcPr>
+            <w:tcW w:w="797" w:type="dxa"/>
+          </w:tcPr>
+          <w:p>
+            <w:pPr>
+              <w:rPr>
+                <w:color w:val="000000" w:themeColor="text1"/>
+                <w:szCs w:val="24"/>
+              </w:rPr>
+            </w:pPr>
+            <w:r>
+              <w:rPr>
+                <w:rFonts w:hint="eastAsia"/>
+                <w:color w:val="000000" w:themeColor="text1"/>
+                <w:szCs w:val="24"/>
+              </w:rPr>
+              <w:t>79.7</w:t>
+            </w:r>
+          </w:p>
+        </w:tc>
+        <w:tc>
+          <w:tcPr>
+            <w:tcW w:w="983" w:type="dxa"/>
+          </w:tcPr>
+          <w:p>
+            <w:pPr>
+              <w:rPr>
+                <w:color w:val="000000" w:themeColor="text1"/>
+                <w:szCs w:val="24"/>
+              </w:rPr>
+            </w:pPr>
+            <w:r>
+              <w:rPr>
+                <w:rFonts w:hint="eastAsia"/>
+                <w:color w:val="000000" w:themeColor="text1"/>
+                <w:szCs w:val="24"/>
+              </w:rPr>
+              <w:t>78.30</w:t>
+            </w:r>
+          </w:p>
+        </w:tc>
+        <w:tc>
+          <w:tcPr>
+            <w:tcW w:w="737" w:type="dxa"/>
+          </w:tcPr>
+          <w:p>
+            <w:pPr>
+              <w:rPr>
+                <w:color w:val="000000" w:themeColor="text1"/>
+                <w:szCs w:val="24"/>
+              </w:rPr>
+            </w:pPr>
+            <w:r>
+              <w:rPr>
+                <w:rFonts w:hint="eastAsia"/>
+                <w:color w:val="000000" w:themeColor="text1"/>
+                <w:szCs w:val="24"/>
+              </w:rPr>
+              <w:t>84.36</w:t>
+            </w:r>
+          </w:p>
+        </w:tc>
+        <w:tc>
+          <w:tcPr>
+            <w:tcW w:w="737" w:type="dxa"/>
+          </w:tcPr>
+          <w:p>
+            <w:pPr>
+              <w:rPr>
+                <w:color w:val="000000" w:themeColor="text1"/>
+                <w:szCs w:val="24"/>
+              </w:rPr>
+            </w:pPr>
+            <w:r>
+              <w:rPr>
+                <w:rFonts w:hint="eastAsia"/>
+                <w:color w:val="000000" w:themeColor="text1"/>
+                <w:szCs w:val="24"/>
+              </w:rPr>
+              <w:t>81.22</w:t>
+            </w:r>
+          </w:p>
+        </w:tc>
+        <w:tc>
+          <w:tcPr>
+            <w:tcW w:w="983" w:type="dxa"/>
+          </w:tcPr>
+          <w:p>
+            <w:pPr>
+              <w:rPr>
+                <w:color w:val="000000" w:themeColor="text1"/>
+                <w:szCs w:val="24"/>
+              </w:rPr>
+            </w:pPr>
+            <w:r>
+              <w:rPr>
+                <w:rFonts w:hint="eastAsia"/>
+                <w:color w:val="000000" w:themeColor="text1"/>
+                <w:szCs w:val="24"/>
+              </w:rPr>
+              <w:t>80.49</w:t>
             </w:r>
           </w:p>
         </w:tc>
@@ -7430,7 +7616,7 @@
                 <w:rFonts w:hint="eastAsia"/>
                 <w:szCs w:val="24"/>
               </w:rPr>
-              <w:t>9</w:t>
+              <w:t>11</w:t>
             </w:r>
           </w:p>
         </w:tc>
@@ -7451,21 +7637,34 @@
                 <w:color w:val="000000" w:themeColor="text1"/>
                 <w:szCs w:val="24"/>
               </w:rPr>
-              <w:t>5</w:t>
-            </w:r>
+              <w:t>4000</w:t>
+            </w:r>
+          </w:p>
+        </w:tc>
+        <w:tc>
+          <w:tcPr>
+            <w:tcW w:w="983" w:type="dxa"/>
+          </w:tcPr>
+          <w:p>
+            <w:pPr>
+              <w:rPr>
+                <w:color w:val="000000" w:themeColor="text1"/>
+                <w:szCs w:val="24"/>
+              </w:rPr>
+            </w:pPr>
             <w:r>
               <w:rPr>
                 <w:rFonts w:hint="eastAsia"/>
                 <w:color w:val="000000" w:themeColor="text1"/>
                 <w:szCs w:val="24"/>
               </w:rPr>
-              <w:t>000</w:t>
-            </w:r>
-          </w:p>
-        </w:tc>
-        <w:tc>
-          <w:tcPr>
-            <w:tcW w:w="983" w:type="dxa"/>
+              <w:t>83.65</w:t>
+            </w:r>
+          </w:p>
+        </w:tc>
+        <w:tc>
+          <w:tcPr>
+            <w:tcW w:w="737" w:type="dxa"/>
           </w:tcPr>
           <w:p>
             <w:pPr>
@@ -7480,13 +7679,13 @@
                 <w:color w:val="000000" w:themeColor="text1"/>
                 <w:szCs w:val="24"/>
               </w:rPr>
-              <w:t>83.04</w:t>
-            </w:r>
-          </w:p>
-        </w:tc>
-        <w:tc>
-          <w:tcPr>
-            <w:tcW w:w="737" w:type="dxa"/>
+              <w:t>76.44</w:t>
+            </w:r>
+          </w:p>
+        </w:tc>
+        <w:tc>
+          <w:tcPr>
+            <w:tcW w:w="797" w:type="dxa"/>
           </w:tcPr>
           <w:p>
             <w:pPr>
@@ -7501,13 +7700,13 @@
                 <w:color w:val="000000" w:themeColor="text1"/>
                 <w:szCs w:val="24"/>
               </w:rPr>
-              <w:t>76.62</w:t>
-            </w:r>
-          </w:p>
-        </w:tc>
-        <w:tc>
-          <w:tcPr>
-            <w:tcW w:w="797" w:type="dxa"/>
+              <w:t>79.89</w:t>
+            </w:r>
+          </w:p>
+        </w:tc>
+        <w:tc>
+          <w:tcPr>
+            <w:tcW w:w="983" w:type="dxa"/>
           </w:tcPr>
           <w:p>
             <w:pPr>
@@ -7522,13 +7721,13 @@
                 <w:color w:val="000000" w:themeColor="text1"/>
                 <w:szCs w:val="24"/>
               </w:rPr>
-              <w:t>79.7</w:t>
-            </w:r>
-          </w:p>
-        </w:tc>
-        <w:tc>
-          <w:tcPr>
-            <w:tcW w:w="983" w:type="dxa"/>
+              <w:t>78.31</w:t>
+            </w:r>
+          </w:p>
+        </w:tc>
+        <w:tc>
+          <w:tcPr>
+            <w:tcW w:w="737" w:type="dxa"/>
           </w:tcPr>
           <w:p>
             <w:pPr>
@@ -7543,7 +7742,7 @@
                 <w:color w:val="000000" w:themeColor="text1"/>
                 <w:szCs w:val="24"/>
               </w:rPr>
-              <w:t>78.30</w:t>
+              <w:t>85.07</w:t>
             </w:r>
           </w:p>
         </w:tc>
@@ -7564,13 +7763,13 @@
                 <w:color w:val="000000" w:themeColor="text1"/>
                 <w:szCs w:val="24"/>
               </w:rPr>
-              <w:t>84.36</w:t>
-            </w:r>
-          </w:p>
-        </w:tc>
-        <w:tc>
-          <w:tcPr>
-            <w:tcW w:w="737" w:type="dxa"/>
+              <w:t>81.55</w:t>
+            </w:r>
+          </w:p>
+        </w:tc>
+        <w:tc>
+          <w:tcPr>
+            <w:tcW w:w="983" w:type="dxa"/>
           </w:tcPr>
           <w:p>
             <w:pPr>
@@ -7585,13 +7784,36 @@
                 <w:color w:val="000000" w:themeColor="text1"/>
                 <w:szCs w:val="24"/>
               </w:rPr>
-              <w:t>81.22</w:t>
-            </w:r>
-          </w:p>
-        </w:tc>
-        <w:tc>
-          <w:tcPr>
-            <w:tcW w:w="983" w:type="dxa"/>
+              <w:t>80.76</w:t>
+            </w:r>
+          </w:p>
+        </w:tc>
+      </w:tr>
+      <w:tr>
+        <w:tc>
+          <w:tcPr>
+            <w:tcW w:w="1476" w:type="dxa"/>
+          </w:tcPr>
+          <w:p>
+            <w:pPr>
+              <w:widowControl/>
+              <w:jc w:val="center"/>
+              <w:rPr>
+                <w:szCs w:val="24"/>
+              </w:rPr>
+            </w:pPr>
+            <w:r>
+              <w:rPr>
+                <w:rFonts w:hint="eastAsia"/>
+                <w:szCs w:val="24"/>
+              </w:rPr>
+              <w:t>13</w:t>
+            </w:r>
+          </w:p>
+        </w:tc>
+        <w:tc>
+          <w:tcPr>
+            <w:tcW w:w="863" w:type="dxa"/>
           </w:tcPr>
           <w:p>
             <w:pPr>
@@ -7606,7 +7828,154 @@
                 <w:color w:val="000000" w:themeColor="text1"/>
                 <w:szCs w:val="24"/>
               </w:rPr>
-              <w:t>80.49</w:t>
+              <w:t>4000</w:t>
+            </w:r>
+          </w:p>
+        </w:tc>
+        <w:tc>
+          <w:tcPr>
+            <w:tcW w:w="983" w:type="dxa"/>
+          </w:tcPr>
+          <w:p>
+            <w:pPr>
+              <w:rPr>
+                <w:color w:val="000000" w:themeColor="text1"/>
+                <w:szCs w:val="24"/>
+              </w:rPr>
+            </w:pPr>
+            <w:r>
+              <w:rPr>
+                <w:rFonts w:hint="eastAsia"/>
+                <w:color w:val="000000" w:themeColor="text1"/>
+                <w:szCs w:val="24"/>
+              </w:rPr>
+              <w:t>83.43</w:t>
+            </w:r>
+          </w:p>
+        </w:tc>
+        <w:tc>
+          <w:tcPr>
+            <w:tcW w:w="737" w:type="dxa"/>
+          </w:tcPr>
+          <w:p>
+            <w:pPr>
+              <w:rPr>
+                <w:color w:val="000000" w:themeColor="text1"/>
+                <w:szCs w:val="24"/>
+              </w:rPr>
+            </w:pPr>
+            <w:r>
+              <w:rPr>
+                <w:rFonts w:hint="eastAsia"/>
+                <w:color w:val="000000" w:themeColor="text1"/>
+                <w:szCs w:val="24"/>
+              </w:rPr>
+              <w:t>76.53</w:t>
+            </w:r>
+          </w:p>
+        </w:tc>
+        <w:tc>
+          <w:tcPr>
+            <w:tcW w:w="797" w:type="dxa"/>
+          </w:tcPr>
+          <w:p>
+            <w:pPr>
+              <w:rPr>
+                <w:color w:val="000000" w:themeColor="text1"/>
+                <w:szCs w:val="24"/>
+              </w:rPr>
+            </w:pPr>
+            <w:r>
+              <w:rPr>
+                <w:rFonts w:hint="eastAsia"/>
+                <w:color w:val="000000" w:themeColor="text1"/>
+                <w:szCs w:val="24"/>
+              </w:rPr>
+              <w:t>79.83</w:t>
+            </w:r>
+          </w:p>
+        </w:tc>
+        <w:tc>
+          <w:tcPr>
+            <w:tcW w:w="983" w:type="dxa"/>
+          </w:tcPr>
+          <w:p>
+            <w:pPr>
+              <w:rPr>
+                <w:color w:val="000000" w:themeColor="text1"/>
+                <w:szCs w:val="24"/>
+              </w:rPr>
+            </w:pPr>
+            <w:r>
+              <w:rPr>
+                <w:rFonts w:hint="eastAsia"/>
+                <w:color w:val="000000" w:themeColor="text1"/>
+                <w:szCs w:val="24"/>
+              </w:rPr>
+              <w:t>78.33</w:t>
+            </w:r>
+          </w:p>
+        </w:tc>
+        <w:tc>
+          <w:tcPr>
+            <w:tcW w:w="737" w:type="dxa"/>
+          </w:tcPr>
+          <w:p>
+            <w:pPr>
+              <w:rPr>
+                <w:color w:val="000000" w:themeColor="text1"/>
+                <w:szCs w:val="24"/>
+              </w:rPr>
+            </w:pPr>
+            <w:r>
+              <w:rPr>
+                <w:rFonts w:hint="eastAsia"/>
+                <w:color w:val="000000" w:themeColor="text1"/>
+                <w:szCs w:val="24"/>
+              </w:rPr>
+              <w:t>84.8</w:t>
+            </w:r>
+          </w:p>
+        </w:tc>
+        <w:tc>
+          <w:tcPr>
+            <w:tcW w:w="737" w:type="dxa"/>
+          </w:tcPr>
+          <w:p>
+            <w:pPr>
+              <w:rPr>
+                <w:color w:val="000000" w:themeColor="text1"/>
+                <w:szCs w:val="24"/>
+              </w:rPr>
+            </w:pPr>
+            <w:r>
+              <w:rPr>
+                <w:rFonts w:hint="eastAsia"/>
+                <w:color w:val="000000" w:themeColor="text1"/>
+                <w:szCs w:val="24"/>
+              </w:rPr>
+              <w:t>81.43</w:t>
+            </w:r>
+          </w:p>
+        </w:tc>
+        <w:tc>
+          <w:tcPr>
+            <w:tcW w:w="983" w:type="dxa"/>
+          </w:tcPr>
+          <w:p>
+            <w:pPr>
+              <w:rPr>
+                <w:color w:val="000000" w:themeColor="text1"/>
+                <w:szCs w:val="24"/>
+              </w:rPr>
+            </w:pPr>
+            <w:r>
+              <w:rPr>
+                <w:rFonts w:hint="eastAsia"/>
+                <w:color w:val="000000" w:themeColor="text1"/>
+                <w:szCs w:val="24"/>
+              </w:rPr>
+              <w:t>80.67</w:t>
             </w:r>
           </w:p>
         </w:tc>
@@ -7619,17 +7988,35 @@
           <w:p>
             <w:pPr>
               <w:widowControl/>
-              <w:jc w:val="center"/>
-              <w:rPr>
-                <w:szCs w:val="24"/>
-              </w:rPr>
-            </w:pPr>
-            <w:r>
-              <w:rPr>
-                <w:rFonts w:hint="eastAsia"/>
-                <w:szCs w:val="24"/>
-              </w:rPr>
-              <w:t>11</w:t>
+              <w:rPr>
+                <w:szCs w:val="24"/>
+              </w:rPr>
+            </w:pPr>
+            <w:r>
+              <w:rPr>
+                <w:szCs w:val="24"/>
+              </w:rPr>
+              <w:t>21,25,29,</w:t>
+            </w:r>
+          </w:p>
+          <w:p>
+            <w:pPr>
+              <w:widowControl/>
+              <w:rPr>
+                <w:szCs w:val="24"/>
+              </w:rPr>
+            </w:pPr>
+            <w:r>
+              <w:rPr>
+                <w:szCs w:val="24"/>
+              </w:rPr>
+              <w:t>33,</w:t>
+            </w:r>
+            <w:r>
+              <w:rPr>
+                <w:szCs w:val="24"/>
+              </w:rPr>
+              <w:t>37,41,45</w:t>
             </w:r>
           </w:p>
         </w:tc>
@@ -7650,21 +8037,48 @@
                 <w:color w:val="000000" w:themeColor="text1"/>
                 <w:szCs w:val="24"/>
               </w:rPr>
-              <w:t>5</w:t>
-            </w:r>
+              <w:t>4000</w:t>
+            </w:r>
+          </w:p>
+        </w:tc>
+        <w:tc>
+          <w:tcPr>
+            <w:tcW w:w="983" w:type="dxa"/>
+          </w:tcPr>
+          <w:p>
+            <w:pPr>
+              <w:rPr>
+                <w:color w:val="000000" w:themeColor="text1"/>
+                <w:szCs w:val="24"/>
+              </w:rPr>
+            </w:pPr>
             <w:r>
               <w:rPr>
                 <w:rFonts w:hint="eastAsia"/>
                 <w:color w:val="000000" w:themeColor="text1"/>
                 <w:szCs w:val="24"/>
               </w:rPr>
-              <w:t>000</w:t>
-            </w:r>
-          </w:p>
-        </w:tc>
-        <w:tc>
-          <w:tcPr>
-            <w:tcW w:w="983" w:type="dxa"/>
+              <w:t>7</w:t>
+            </w:r>
+            <w:r>
+              <w:rPr>
+                <w:color w:val="000000" w:themeColor="text1"/>
+                <w:szCs w:val="24"/>
+              </w:rPr>
+              <w:t>7</w:t>
+            </w:r>
+            <w:r>
+              <w:rPr>
+                <w:color w:val="000000" w:themeColor="text1"/>
+                <w:szCs w:val="24"/>
+              </w:rPr>
+              <w:t>.49</w:t>
+            </w:r>
+          </w:p>
+        </w:tc>
+        <w:tc>
+          <w:tcPr>
+            <w:tcW w:w="737" w:type="dxa"/>
           </w:tcPr>
           <w:p>
             <w:pPr>
@@ -7679,6 +8093,53 @@
                 <w:color w:val="000000" w:themeColor="text1"/>
                 <w:szCs w:val="24"/>
               </w:rPr>
+              <w:t>8</w:t>
+            </w:r>
+            <w:r>
+              <w:rPr>
+                <w:color w:val="000000" w:themeColor="text1"/>
+                <w:szCs w:val="24"/>
+              </w:rPr>
+              <w:t>5.6</w:t>
+            </w:r>
+          </w:p>
+        </w:tc>
+        <w:tc>
+          <w:tcPr>
+            <w:tcW w:w="797" w:type="dxa"/>
+          </w:tcPr>
+          <w:p>
+            <w:pPr>
+              <w:rPr>
+                <w:color w:val="000000" w:themeColor="text1"/>
+                <w:szCs w:val="24"/>
+              </w:rPr>
+            </w:pPr>
+            <w:r>
+              <w:rPr>
+                <w:color w:val="000000" w:themeColor="text1"/>
+                <w:szCs w:val="24"/>
+              </w:rPr>
+              <w:t>80.79</w:t>
+            </w:r>
+          </w:p>
+        </w:tc>
+        <w:tc>
+          <w:tcPr>
+            <w:tcW w:w="983" w:type="dxa"/>
+          </w:tcPr>
+          <w:p>
+            <w:pPr>
+              <w:rPr>
+                <w:color w:val="000000" w:themeColor="text1"/>
+                <w:szCs w:val="24"/>
+              </w:rPr>
+            </w:pPr>
+            <w:r>
+              <w:rPr>
+                <w:color w:val="000000" w:themeColor="text1"/>
+                <w:szCs w:val="24"/>
+              </w:rPr>
               <w:t>83.65</w:t>
             </w:r>
           </w:p>
@@ -7686,6 +8147,46 @@
         <w:tc>
           <w:tcPr>
             <w:tcW w:w="737" w:type="dxa"/>
+          </w:tcPr>
+          <w:p>
+            <w:pPr>
+              <w:rPr>
+                <w:color w:val="000000" w:themeColor="text1"/>
+                <w:szCs w:val="24"/>
+              </w:rPr>
+            </w:pPr>
+            <w:r>
+              <w:rPr>
+                <w:color w:val="000000" w:themeColor="text1"/>
+                <w:szCs w:val="24"/>
+              </w:rPr>
+              <w:t>73.69</w:t>
+            </w:r>
+          </w:p>
+        </w:tc>
+        <w:tc>
+          <w:tcPr>
+            <w:tcW w:w="737" w:type="dxa"/>
+          </w:tcPr>
+          <w:p>
+            <w:pPr>
+              <w:rPr>
+                <w:color w:val="000000" w:themeColor="text1"/>
+                <w:szCs w:val="24"/>
+              </w:rPr>
+            </w:pPr>
+            <w:r>
+              <w:rPr>
+                <w:color w:val="000000" w:themeColor="text1"/>
+                <w:szCs w:val="24"/>
+              </w:rPr>
+              <w:t>78.35</w:t>
+            </w:r>
+          </w:p>
+        </w:tc>
+        <w:tc>
+          <w:tcPr>
+            <w:tcW w:w="983" w:type="dxa"/>
           </w:tcPr>
           <w:p>
             <w:pPr>
@@ -7700,13 +8201,42 @@
                 <w:color w:val="000000" w:themeColor="text1"/>
                 <w:szCs w:val="24"/>
               </w:rPr>
-              <w:t>76.44</w:t>
-            </w:r>
-          </w:p>
-        </w:tc>
-        <w:tc>
-          <w:tcPr>
-            <w:tcW w:w="797" w:type="dxa"/>
+              <w:t>80</w:t>
+            </w:r>
+            <w:r>
+              <w:rPr>
+                <w:color w:val="000000" w:themeColor="text1"/>
+                <w:szCs w:val="24"/>
+              </w:rPr>
+              <w:t>.64</w:t>
+            </w:r>
+          </w:p>
+        </w:tc>
+      </w:tr>
+      <w:tr>
+        <w:tc>
+          <w:tcPr>
+            <w:tcW w:w="1476" w:type="dxa"/>
+          </w:tcPr>
+          <w:p>
+            <w:pPr>
+              <w:widowControl/>
+              <w:jc w:val="center"/>
+              <w:rPr>
+                <w:szCs w:val="24"/>
+              </w:rPr>
+            </w:pPr>
+            <w:r>
+              <w:rPr>
+                <w:szCs w:val="24"/>
+              </w:rPr>
+              <w:t>21</w:t>
+            </w:r>
+          </w:p>
+        </w:tc>
+        <w:tc>
+          <w:tcPr>
+            <w:tcW w:w="863" w:type="dxa"/>
           </w:tcPr>
           <w:p>
             <w:pPr>
@@ -7721,13 +8251,201 @@
                 <w:color w:val="000000" w:themeColor="text1"/>
                 <w:szCs w:val="24"/>
               </w:rPr>
-              <w:t>79.89</w:t>
+              <w:t>4000</w:t>
             </w:r>
           </w:p>
         </w:tc>
         <w:tc>
           <w:tcPr>
             <w:tcW w:w="983" w:type="dxa"/>
+          </w:tcPr>
+          <w:p>
+            <w:pPr>
+              <w:widowControl/>
+              <w:rPr>
+                <w:rFonts w:ascii="Arial" w:hAnsi="Arial" w:cs="Arial"/>
+                <w:color w:val="000000" w:themeColor="text1"/>
+                <w:szCs w:val="24"/>
+              </w:rPr>
+            </w:pPr>
+            <w:r>
+              <w:rPr>
+                <w:rFonts w:ascii="Arial" w:hAnsi="Arial" w:cs="Arial"/>
+                <w:color w:val="000000" w:themeColor="text1"/>
+                <w:szCs w:val="24"/>
+              </w:rPr>
+              <w:t>77.17</w:t>
+            </w:r>
+          </w:p>
+        </w:tc>
+        <w:tc>
+          <w:tcPr>
+            <w:tcW w:w="737" w:type="dxa"/>
+          </w:tcPr>
+          <w:p>
+            <w:pPr>
+              <w:rPr>
+                <w:color w:val="000000" w:themeColor="text1"/>
+                <w:szCs w:val="24"/>
+              </w:rPr>
+            </w:pPr>
+            <w:r>
+              <w:rPr>
+                <w:color w:val="000000" w:themeColor="text1"/>
+                <w:szCs w:val="24"/>
+              </w:rPr>
+              <w:t>84.44</w:t>
+            </w:r>
+          </w:p>
+        </w:tc>
+        <w:tc>
+          <w:tcPr>
+            <w:tcW w:w="797" w:type="dxa"/>
+          </w:tcPr>
+          <w:p>
+            <w:pPr>
+              <w:widowControl/>
+              <w:rPr>
+                <w:rFonts w:ascii="Arial" w:hAnsi="Arial" w:cs="Arial"/>
+                <w:color w:val="000000" w:themeColor="text1"/>
+                <w:szCs w:val="24"/>
+              </w:rPr>
+            </w:pPr>
+            <w:r>
+              <w:rPr>
+                <w:rFonts w:ascii="Arial" w:hAnsi="Arial" w:cs="Arial"/>
+                <w:color w:val="000000" w:themeColor="text1"/>
+                <w:szCs w:val="24"/>
+              </w:rPr>
+              <w:t>80.65</w:t>
+            </w:r>
+          </w:p>
+        </w:tc>
+        <w:tc>
+          <w:tcPr>
+            <w:tcW w:w="983" w:type="dxa"/>
+          </w:tcPr>
+          <w:p>
+            <w:pPr>
+              <w:widowControl/>
+              <w:rPr>
+                <w:rFonts w:ascii="Arial" w:hAnsi="Arial" w:cs="Arial"/>
+                <w:color w:val="000000" w:themeColor="text1"/>
+                <w:szCs w:val="24"/>
+              </w:rPr>
+            </w:pPr>
+            <w:r>
+              <w:rPr>
+                <w:rFonts w:ascii="Arial" w:hAnsi="Arial" w:cs="Arial"/>
+                <w:color w:val="000000" w:themeColor="text1"/>
+                <w:szCs w:val="24"/>
+              </w:rPr>
+              <w:t>82.8</w:t>
+            </w:r>
+            <w:r>
+              <w:rPr>
+                <w:rFonts w:ascii="Arial" w:hAnsi="Arial" w:cs="Arial"/>
+                <w:color w:val="000000" w:themeColor="text1"/>
+                <w:szCs w:val="24"/>
+              </w:rPr>
+              <w:t>3</w:t>
+            </w:r>
+          </w:p>
+        </w:tc>
+        <w:tc>
+          <w:tcPr>
+            <w:tcW w:w="737" w:type="dxa"/>
+          </w:tcPr>
+          <w:p>
+            <w:pPr>
+              <w:widowControl/>
+              <w:rPr>
+                <w:rFonts w:ascii="Arial" w:hAnsi="Arial" w:cs="Arial"/>
+                <w:color w:val="000000" w:themeColor="text1"/>
+                <w:szCs w:val="24"/>
+              </w:rPr>
+            </w:pPr>
+            <w:r>
+              <w:rPr>
+                <w:rFonts w:ascii="Arial" w:hAnsi="Arial" w:cs="Arial"/>
+                <w:color w:val="000000" w:themeColor="text1"/>
+                <w:szCs w:val="24"/>
+              </w:rPr>
+              <w:t>75.02</w:t>
+            </w:r>
+          </w:p>
+        </w:tc>
+        <w:tc>
+          <w:tcPr>
+            <w:tcW w:w="737" w:type="dxa"/>
+          </w:tcPr>
+          <w:p>
+            <w:pPr>
+              <w:widowControl/>
+              <w:rPr>
+                <w:rFonts w:ascii="Arial" w:hAnsi="Arial" w:cs="Arial"/>
+                <w:color w:val="000000" w:themeColor="text1"/>
+                <w:szCs w:val="24"/>
+              </w:rPr>
+            </w:pPr>
+            <w:r>
+              <w:rPr>
+                <w:rFonts w:ascii="Arial" w:hAnsi="Arial" w:cs="Arial"/>
+                <w:color w:val="000000" w:themeColor="text1"/>
+                <w:szCs w:val="24"/>
+              </w:rPr>
+              <w:t>78.73</w:t>
+            </w:r>
+          </w:p>
+        </w:tc>
+        <w:tc>
+          <w:tcPr>
+            <w:tcW w:w="983" w:type="dxa"/>
+          </w:tcPr>
+          <w:p>
+            <w:pPr>
+              <w:widowControl/>
+              <w:rPr>
+                <w:rFonts w:ascii="Arial" w:hAnsi="Arial" w:cs="Arial"/>
+                <w:color w:val="000000" w:themeColor="text1"/>
+                <w:szCs w:val="24"/>
+              </w:rPr>
+            </w:pPr>
+            <w:r>
+              <w:rPr>
+                <w:rFonts w:ascii="Arial" w:hAnsi="Arial" w:cs="Arial"/>
+                <w:color w:val="000000" w:themeColor="text1"/>
+                <w:szCs w:val="24"/>
+              </w:rPr>
+              <w:t>79.73</w:t>
+            </w:r>
+          </w:p>
+        </w:tc>
+      </w:tr>
+      <w:tr>
+        <w:tc>
+          <w:tcPr>
+            <w:tcW w:w="1476" w:type="dxa"/>
+          </w:tcPr>
+          <w:p>
+            <w:pPr>
+              <w:widowControl/>
+              <w:jc w:val="center"/>
+              <w:rPr>
+                <w:szCs w:val="24"/>
+              </w:rPr>
+            </w:pPr>
+            <w:r>
+              <w:rPr>
+                <w:szCs w:val="24"/>
+              </w:rPr>
+              <w:t>25</w:t>
+            </w:r>
+          </w:p>
+        </w:tc>
+        <w:tc>
+          <w:tcPr>
+            <w:tcW w:w="863" w:type="dxa"/>
           </w:tcPr>
           <w:p>
             <w:pPr>
@@ -7742,13 +8460,217 @@
                 <w:color w:val="000000" w:themeColor="text1"/>
                 <w:szCs w:val="24"/>
               </w:rPr>
-              <w:t>78.31</w:t>
+              <w:t>4000</w:t>
+            </w:r>
+          </w:p>
+        </w:tc>
+        <w:tc>
+          <w:tcPr>
+            <w:tcW w:w="983" w:type="dxa"/>
+          </w:tcPr>
+          <w:p>
+            <w:pPr>
+              <w:widowControl/>
+              <w:rPr>
+                <w:rFonts w:ascii="Arial" w:hAnsi="Arial" w:cs="Arial"/>
+                <w:color w:val="000000" w:themeColor="text1"/>
+                <w:szCs w:val="24"/>
+              </w:rPr>
+            </w:pPr>
+            <w:r>
+              <w:rPr>
+                <w:rFonts w:ascii="Arial" w:hAnsi="Arial" w:cs="Arial"/>
+                <w:color w:val="000000" w:themeColor="text1"/>
+                <w:szCs w:val="24"/>
+              </w:rPr>
+              <w:t>77.2</w:t>
+            </w:r>
+            <w:r>
+              <w:rPr>
+                <w:rFonts w:ascii="Arial" w:hAnsi="Arial" w:cs="Arial"/>
+                <w:color w:val="000000" w:themeColor="text1"/>
+                <w:szCs w:val="24"/>
+              </w:rPr>
+              <w:t>4</w:t>
             </w:r>
           </w:p>
         </w:tc>
         <w:tc>
           <w:tcPr>
             <w:tcW w:w="737" w:type="dxa"/>
+          </w:tcPr>
+          <w:p>
+            <w:pPr>
+              <w:widowControl/>
+              <w:rPr>
+                <w:rFonts w:ascii="Arial" w:hAnsi="Arial" w:cs="Arial"/>
+                <w:color w:val="000000" w:themeColor="text1"/>
+                <w:szCs w:val="24"/>
+              </w:rPr>
+            </w:pPr>
+            <w:r>
+              <w:rPr>
+                <w:rFonts w:ascii="Arial" w:hAnsi="Arial" w:cs="Arial"/>
+                <w:color w:val="000000" w:themeColor="text1"/>
+                <w:szCs w:val="24"/>
+              </w:rPr>
+              <w:t>85.0</w:t>
+            </w:r>
+            <w:r>
+              <w:rPr>
+                <w:rFonts w:ascii="Arial" w:hAnsi="Arial" w:cs="Arial"/>
+                <w:color w:val="000000" w:themeColor="text1"/>
+                <w:szCs w:val="24"/>
+              </w:rPr>
+              <w:t>7</w:t>
+            </w:r>
+          </w:p>
+        </w:tc>
+        <w:tc>
+          <w:tcPr>
+            <w:tcW w:w="797" w:type="dxa"/>
+          </w:tcPr>
+          <w:p>
+            <w:pPr>
+              <w:widowControl/>
+              <w:rPr>
+                <w:rFonts w:ascii="Arial" w:hAnsi="Arial" w:cs="Arial"/>
+                <w:color w:val="000000" w:themeColor="text1"/>
+                <w:szCs w:val="24"/>
+              </w:rPr>
+            </w:pPr>
+            <w:r>
+              <w:rPr>
+                <w:rFonts w:ascii="Arial" w:hAnsi="Arial" w:cs="Arial"/>
+                <w:color w:val="000000" w:themeColor="text1"/>
+                <w:szCs w:val="24"/>
+              </w:rPr>
+              <w:t>80.9</w:t>
+            </w:r>
+            <w:r>
+              <w:rPr>
+                <w:rFonts w:ascii="Arial" w:hAnsi="Arial" w:cs="Arial"/>
+                <w:color w:val="000000" w:themeColor="text1"/>
+                <w:szCs w:val="24"/>
+              </w:rPr>
+              <w:t>6</w:t>
+            </w:r>
+          </w:p>
+        </w:tc>
+        <w:tc>
+          <w:tcPr>
+            <w:tcW w:w="983" w:type="dxa"/>
+          </w:tcPr>
+          <w:p>
+            <w:pPr>
+              <w:widowControl/>
+              <w:rPr>
+                <w:rFonts w:ascii="Arial" w:hAnsi="Arial" w:cs="Arial"/>
+                <w:color w:val="000000" w:themeColor="text1"/>
+                <w:szCs w:val="24"/>
+              </w:rPr>
+            </w:pPr>
+            <w:r>
+              <w:rPr>
+                <w:rFonts w:ascii="Arial" w:hAnsi="Arial" w:cs="Arial"/>
+                <w:color w:val="000000" w:themeColor="text1"/>
+                <w:szCs w:val="24"/>
+              </w:rPr>
+              <w:t>83.38</w:t>
+            </w:r>
+          </w:p>
+        </w:tc>
+        <w:tc>
+          <w:tcPr>
+            <w:tcW w:w="737" w:type="dxa"/>
+          </w:tcPr>
+          <w:p>
+            <w:pPr>
+              <w:widowControl/>
+              <w:rPr>
+                <w:rFonts w:ascii="Arial" w:hAnsi="Arial" w:cs="Arial"/>
+                <w:color w:val="000000" w:themeColor="text1"/>
+                <w:szCs w:val="24"/>
+              </w:rPr>
+            </w:pPr>
+            <w:r>
+              <w:rPr>
+                <w:rFonts w:ascii="Arial" w:hAnsi="Arial" w:cs="Arial"/>
+                <w:color w:val="000000" w:themeColor="text1"/>
+                <w:szCs w:val="24"/>
+              </w:rPr>
+              <w:t>74.93</w:t>
+            </w:r>
+          </w:p>
+        </w:tc>
+        <w:tc>
+          <w:tcPr>
+            <w:tcW w:w="737" w:type="dxa"/>
+          </w:tcPr>
+          <w:p>
+            <w:pPr>
+              <w:widowControl/>
+              <w:rPr>
+                <w:rFonts w:ascii="Arial" w:hAnsi="Arial" w:cs="Arial"/>
+                <w:color w:val="000000" w:themeColor="text1"/>
+                <w:szCs w:val="24"/>
+              </w:rPr>
+            </w:pPr>
+            <w:r>
+              <w:rPr>
+                <w:rFonts w:ascii="Arial" w:hAnsi="Arial" w:cs="Arial"/>
+                <w:color w:val="000000" w:themeColor="text1"/>
+                <w:szCs w:val="24"/>
+              </w:rPr>
+              <w:t>78.93</w:t>
+            </w:r>
+          </w:p>
+        </w:tc>
+        <w:tc>
+          <w:tcPr>
+            <w:tcW w:w="983" w:type="dxa"/>
+          </w:tcPr>
+          <w:p>
+            <w:pPr>
+              <w:rPr>
+                <w:color w:val="000000" w:themeColor="text1"/>
+                <w:szCs w:val="24"/>
+              </w:rPr>
+            </w:pPr>
+            <w:r>
+              <w:rPr>
+                <w:color w:val="000000" w:themeColor="text1"/>
+                <w:szCs w:val="24"/>
+              </w:rPr>
+              <w:t>80</w:t>
+            </w:r>
+          </w:p>
+        </w:tc>
+      </w:tr>
+      <w:tr>
+        <w:tc>
+          <w:tcPr>
+            <w:tcW w:w="1476" w:type="dxa"/>
+          </w:tcPr>
+          <w:p>
+            <w:pPr>
+              <w:widowControl/>
+              <w:jc w:val="center"/>
+              <w:rPr>
+                <w:szCs w:val="24"/>
+              </w:rPr>
+            </w:pPr>
+            <w:r>
+              <w:rPr>
+                <w:szCs w:val="24"/>
+              </w:rPr>
+              <w:t>29</w:t>
+            </w:r>
+          </w:p>
+        </w:tc>
+        <w:tc>
+          <w:tcPr>
+            <w:tcW w:w="863" w:type="dxa"/>
           </w:tcPr>
           <w:p>
             <w:pPr>
@@ -7763,13 +8685,13 @@
                 <w:color w:val="000000" w:themeColor="text1"/>
                 <w:szCs w:val="24"/>
               </w:rPr>
-              <w:t>85.07</w:t>
-            </w:r>
-          </w:p>
-        </w:tc>
-        <w:tc>
-          <w:tcPr>
-            <w:tcW w:w="737" w:type="dxa"/>
+              <w:t>4000</w:t>
+            </w:r>
+          </w:p>
+        </w:tc>
+        <w:tc>
+          <w:tcPr>
+            <w:tcW w:w="983" w:type="dxa"/>
           </w:tcPr>
           <w:p>
             <w:pPr>
@@ -7784,13 +8706,20 @@
                 <w:color w:val="000000" w:themeColor="text1"/>
                 <w:szCs w:val="24"/>
               </w:rPr>
-              <w:t>81.55</w:t>
-            </w:r>
-          </w:p>
-        </w:tc>
-        <w:tc>
-          <w:tcPr>
-            <w:tcW w:w="983" w:type="dxa"/>
+              <w:t>7</w:t>
+            </w:r>
+            <w:r>
+              <w:rPr>
+                <w:color w:val="000000" w:themeColor="text1"/>
+                <w:szCs w:val="24"/>
+              </w:rPr>
+              <w:t>7.39</w:t>
+            </w:r>
+          </w:p>
+        </w:tc>
+        <w:tc>
+          <w:tcPr>
+            <w:tcW w:w="737" w:type="dxa"/>
           </w:tcPr>
           <w:p>
             <w:pPr>
@@ -7805,7 +8734,124 @@
                 <w:color w:val="000000" w:themeColor="text1"/>
                 <w:szCs w:val="24"/>
               </w:rPr>
-              <w:t>80.76</w:t>
+              <w:t>84.89</w:t>
+            </w:r>
+          </w:p>
+        </w:tc>
+        <w:tc>
+          <w:tcPr>
+            <w:tcW w:w="797" w:type="dxa"/>
+          </w:tcPr>
+          <w:p>
+            <w:pPr>
+              <w:rPr>
+                <w:color w:val="000000" w:themeColor="text1"/>
+                <w:szCs w:val="24"/>
+              </w:rPr>
+            </w:pPr>
+            <w:r>
+              <w:rPr>
+                <w:rFonts w:hint="eastAsia"/>
+                <w:color w:val="000000" w:themeColor="text1"/>
+                <w:szCs w:val="24"/>
+              </w:rPr>
+              <w:t>80.97</w:t>
+            </w:r>
+          </w:p>
+        </w:tc>
+        <w:tc>
+          <w:tcPr>
+            <w:tcW w:w="983" w:type="dxa"/>
+          </w:tcPr>
+          <w:p>
+            <w:pPr>
+              <w:rPr>
+                <w:color w:val="000000" w:themeColor="text1"/>
+                <w:szCs w:val="24"/>
+              </w:rPr>
+            </w:pPr>
+            <w:r>
+              <w:rPr>
+                <w:color w:val="000000" w:themeColor="text1"/>
+                <w:szCs w:val="24"/>
+              </w:rPr>
+              <w:t>83.27</w:t>
+            </w:r>
+          </w:p>
+        </w:tc>
+        <w:tc>
+          <w:tcPr>
+            <w:tcW w:w="737" w:type="dxa"/>
+          </w:tcPr>
+          <w:p>
+            <w:pPr>
+              <w:rPr>
+                <w:color w:val="000000" w:themeColor="text1"/>
+                <w:szCs w:val="24"/>
+              </w:rPr>
+            </w:pPr>
+            <w:r>
+              <w:rPr>
+                <w:rFonts w:hint="eastAsia"/>
+                <w:color w:val="000000" w:themeColor="text1"/>
+                <w:szCs w:val="24"/>
+              </w:rPr>
+              <w:t>7</w:t>
+            </w:r>
+            <w:r>
+              <w:rPr>
+                <w:color w:val="000000" w:themeColor="text1"/>
+                <w:szCs w:val="24"/>
+              </w:rPr>
+              <w:t>5.2</w:t>
+            </w:r>
+          </w:p>
+        </w:tc>
+        <w:tc>
+          <w:tcPr>
+            <w:tcW w:w="737" w:type="dxa"/>
+          </w:tcPr>
+          <w:p>
+            <w:pPr>
+              <w:rPr>
+                <w:color w:val="000000" w:themeColor="text1"/>
+                <w:szCs w:val="24"/>
+              </w:rPr>
+            </w:pPr>
+            <w:r>
+              <w:rPr>
+                <w:rFonts w:hint="eastAsia"/>
+                <w:color w:val="000000" w:themeColor="text1"/>
+                <w:szCs w:val="24"/>
+              </w:rPr>
+              <w:t>79.</w:t>
+            </w:r>
+            <w:r>
+              <w:rPr>
+                <w:color w:val="000000" w:themeColor="text1"/>
+                <w:szCs w:val="24"/>
+              </w:rPr>
+              <w:t>03</w:t>
+            </w:r>
+          </w:p>
+        </w:tc>
+        <w:tc>
+          <w:tcPr>
+            <w:tcW w:w="983" w:type="dxa"/>
+          </w:tcPr>
+          <w:p>
+            <w:pPr>
+              <w:rPr>
+                <w:color w:val="000000" w:themeColor="text1"/>
+                <w:szCs w:val="24"/>
+              </w:rPr>
+            </w:pPr>
+            <w:r>
+              <w:rPr>
+                <w:color w:val="000000" w:themeColor="text1"/>
+                <w:szCs w:val="24"/>
+              </w:rPr>
+              <w:t>80.04</w:t>
             </w:r>
           </w:p>
         </w:tc>
@@ -7825,10 +8871,9 @@
             </w:pPr>
             <w:r>
               <w:rPr>
-                <w:rFonts w:hint="eastAsia"/>
-                <w:szCs w:val="24"/>
-              </w:rPr>
-              <w:t>13</w:t>
+                <w:szCs w:val="24"/>
+              </w:rPr>
+              <w:t>33</w:t>
             </w:r>
           </w:p>
         </w:tc>
@@ -7849,21 +8894,448 @@
                 <w:color w:val="000000" w:themeColor="text1"/>
                 <w:szCs w:val="24"/>
               </w:rPr>
-              <w:t>5</w:t>
-            </w:r>
+              <w:t>4000</w:t>
+            </w:r>
+          </w:p>
+        </w:tc>
+        <w:tc>
+          <w:tcPr>
+            <w:tcW w:w="983" w:type="dxa"/>
+          </w:tcPr>
+          <w:p>
+            <w:pPr>
+              <w:widowControl/>
+              <w:rPr>
+                <w:rFonts w:ascii="Arial" w:hAnsi="Arial" w:cs="Arial"/>
+                <w:color w:val="000000" w:themeColor="text1"/>
+                <w:szCs w:val="24"/>
+              </w:rPr>
+            </w:pPr>
+            <w:r>
+              <w:rPr>
+                <w:rFonts w:ascii="Arial" w:hAnsi="Arial" w:cs="Arial"/>
+                <w:color w:val="000000" w:themeColor="text1"/>
+                <w:szCs w:val="24"/>
+              </w:rPr>
+              <w:t>75.77</w:t>
+            </w:r>
+          </w:p>
+        </w:tc>
+        <w:tc>
+          <w:tcPr>
+            <w:tcW w:w="737" w:type="dxa"/>
+          </w:tcPr>
+          <w:p>
+            <w:pPr>
+              <w:widowControl/>
+              <w:rPr>
+                <w:rFonts w:ascii="Arial" w:hAnsi="Arial" w:cs="Arial"/>
+                <w:color w:val="000000" w:themeColor="text1"/>
+                <w:szCs w:val="24"/>
+              </w:rPr>
+            </w:pPr>
+            <w:r>
+              <w:rPr>
+                <w:rFonts w:ascii="Arial" w:hAnsi="Arial" w:cs="Arial"/>
+                <w:color w:val="000000" w:themeColor="text1"/>
+                <w:szCs w:val="24"/>
+              </w:rPr>
+              <w:t>87.0</w:t>
+            </w:r>
+            <w:r>
+              <w:rPr>
+                <w:rFonts w:ascii="Arial" w:hAnsi="Arial" w:cs="Arial"/>
+                <w:color w:val="000000" w:themeColor="text1"/>
+                <w:szCs w:val="24"/>
+              </w:rPr>
+              <w:t>2</w:t>
+            </w:r>
+          </w:p>
+        </w:tc>
+        <w:tc>
+          <w:tcPr>
+            <w:tcW w:w="797" w:type="dxa"/>
+          </w:tcPr>
+          <w:p>
+            <w:pPr>
+              <w:widowControl/>
+              <w:rPr>
+                <w:rFonts w:ascii="Arial" w:hAnsi="Arial" w:cs="Arial"/>
+                <w:color w:val="000000" w:themeColor="text1"/>
+                <w:szCs w:val="24"/>
+              </w:rPr>
+            </w:pPr>
+            <w:r>
+              <w:rPr>
+                <w:rFonts w:ascii="Arial" w:hAnsi="Arial" w:cs="Arial"/>
+                <w:color w:val="000000" w:themeColor="text1"/>
+                <w:szCs w:val="24"/>
+              </w:rPr>
+              <w:t>81.0</w:t>
+            </w:r>
+            <w:r>
+              <w:rPr>
+                <w:rFonts w:ascii="Arial" w:hAnsi="Arial" w:cs="Arial"/>
+                <w:color w:val="000000" w:themeColor="text1"/>
+                <w:szCs w:val="24"/>
+              </w:rPr>
+              <w:t>1</w:t>
+            </w:r>
+          </w:p>
+        </w:tc>
+        <w:tc>
+          <w:tcPr>
+            <w:tcW w:w="983" w:type="dxa"/>
+          </w:tcPr>
+          <w:p>
+            <w:pPr>
+              <w:widowControl/>
+              <w:rPr>
+                <w:rFonts w:ascii="Arial" w:hAnsi="Arial" w:cs="Arial"/>
+                <w:color w:val="000000" w:themeColor="text1"/>
+                <w:szCs w:val="24"/>
+              </w:rPr>
+            </w:pPr>
+            <w:r>
+              <w:rPr>
+                <w:rFonts w:ascii="Arial" w:hAnsi="Arial" w:cs="Arial"/>
+                <w:color w:val="000000" w:themeColor="text1"/>
+                <w:szCs w:val="24"/>
+              </w:rPr>
+              <w:t>84.7</w:t>
+            </w:r>
+            <w:r>
+              <w:rPr>
+                <w:rFonts w:ascii="Arial" w:hAnsi="Arial" w:cs="Arial"/>
+                <w:color w:val="000000" w:themeColor="text1"/>
+                <w:szCs w:val="24"/>
+              </w:rPr>
+              <w:t>6</w:t>
+            </w:r>
+          </w:p>
+        </w:tc>
+        <w:tc>
+          <w:tcPr>
+            <w:tcW w:w="737" w:type="dxa"/>
+          </w:tcPr>
+          <w:p>
+            <w:pPr>
+              <w:widowControl/>
+              <w:rPr>
+                <w:rFonts w:ascii="Arial" w:hAnsi="Arial" w:cs="Arial"/>
+                <w:color w:val="000000" w:themeColor="text1"/>
+                <w:szCs w:val="24"/>
+              </w:rPr>
+            </w:pPr>
+            <w:r>
+              <w:rPr>
+                <w:rFonts w:ascii="Arial" w:hAnsi="Arial" w:cs="Arial"/>
+                <w:color w:val="000000" w:themeColor="text1"/>
+                <w:szCs w:val="24"/>
+              </w:rPr>
+              <w:t>72.1</w:t>
+            </w:r>
+            <w:r>
+              <w:rPr>
+                <w:rFonts w:ascii="Arial" w:hAnsi="Arial" w:cs="Arial"/>
+                <w:color w:val="000000" w:themeColor="text1"/>
+                <w:szCs w:val="24"/>
+              </w:rPr>
+              <w:t>8</w:t>
+            </w:r>
+          </w:p>
+        </w:tc>
+        <w:tc>
+          <w:tcPr>
+            <w:tcW w:w="737" w:type="dxa"/>
+          </w:tcPr>
+          <w:p>
+            <w:pPr>
+              <w:widowControl/>
+              <w:rPr>
+                <w:rFonts w:ascii="Arial" w:hAnsi="Arial" w:cs="Arial"/>
+                <w:color w:val="000000" w:themeColor="text1"/>
+                <w:szCs w:val="24"/>
+              </w:rPr>
+            </w:pPr>
+            <w:r>
+              <w:rPr>
+                <w:rFonts w:ascii="Arial" w:hAnsi="Arial" w:cs="Arial"/>
+                <w:color w:val="000000" w:themeColor="text1"/>
+                <w:szCs w:val="24"/>
+              </w:rPr>
+              <w:t>77.96</w:t>
+            </w:r>
+          </w:p>
+        </w:tc>
+        <w:tc>
+          <w:tcPr>
+            <w:tcW w:w="983" w:type="dxa"/>
+          </w:tcPr>
+          <w:p>
+            <w:pPr>
+              <w:widowControl/>
+              <w:rPr>
+                <w:rFonts w:ascii="Arial" w:hAnsi="Arial" w:cs="Arial"/>
+                <w:color w:val="000000" w:themeColor="text1"/>
+                <w:szCs w:val="24"/>
+              </w:rPr>
+            </w:pPr>
+            <w:r>
+              <w:rPr>
+                <w:rFonts w:ascii="Arial" w:hAnsi="Arial" w:cs="Arial"/>
+                <w:color w:val="000000" w:themeColor="text1"/>
+                <w:szCs w:val="24"/>
+              </w:rPr>
+              <w:t>79.6</w:t>
+            </w:r>
+          </w:p>
+        </w:tc>
+      </w:tr>
+      <w:tr>
+        <w:tc>
+          <w:tcPr>
+            <w:tcW w:w="1476" w:type="dxa"/>
+          </w:tcPr>
+          <w:p>
+            <w:pPr>
+              <w:widowControl/>
+              <w:jc w:val="center"/>
+              <w:rPr>
+                <w:szCs w:val="24"/>
+              </w:rPr>
+            </w:pPr>
+            <w:r>
+              <w:rPr>
+                <w:szCs w:val="24"/>
+              </w:rPr>
+              <w:t>37</w:t>
+            </w:r>
+          </w:p>
+        </w:tc>
+        <w:tc>
+          <w:tcPr>
+            <w:tcW w:w="863" w:type="dxa"/>
+          </w:tcPr>
+          <w:p>
+            <w:pPr>
+              <w:rPr>
+                <w:color w:val="000000" w:themeColor="text1"/>
+                <w:szCs w:val="24"/>
+              </w:rPr>
+            </w:pPr>
             <w:r>
               <w:rPr>
                 <w:rFonts w:hint="eastAsia"/>
                 <w:color w:val="000000" w:themeColor="text1"/>
                 <w:szCs w:val="24"/>
               </w:rPr>
-              <w:t>000</w:t>
+              <w:t>4000</w:t>
             </w:r>
           </w:p>
         </w:tc>
         <w:tc>
           <w:tcPr>
             <w:tcW w:w="983" w:type="dxa"/>
+          </w:tcPr>
+          <w:p>
+            <w:pPr>
+              <w:widowControl/>
+              <w:rPr>
+                <w:rFonts w:ascii="Arial" w:hAnsi="Arial" w:cs="Arial"/>
+                <w:color w:val="000000" w:themeColor="text1"/>
+                <w:szCs w:val="24"/>
+              </w:rPr>
+            </w:pPr>
+            <w:r>
+              <w:rPr>
+                <w:rFonts w:ascii="Arial" w:hAnsi="Arial" w:cs="Arial"/>
+                <w:color w:val="000000" w:themeColor="text1"/>
+                <w:szCs w:val="24"/>
+              </w:rPr>
+              <w:t>74.9</w:t>
+            </w:r>
+          </w:p>
+        </w:tc>
+        <w:tc>
+          <w:tcPr>
+            <w:tcW w:w="737" w:type="dxa"/>
+          </w:tcPr>
+          <w:p>
+            <w:pPr>
+              <w:widowControl/>
+              <w:rPr>
+                <w:rFonts w:ascii="Arial" w:hAnsi="Arial" w:cs="Arial"/>
+                <w:color w:val="000000" w:themeColor="text1"/>
+                <w:szCs w:val="24"/>
+              </w:rPr>
+            </w:pPr>
+            <w:r>
+              <w:rPr>
+                <w:rFonts w:ascii="Arial" w:hAnsi="Arial" w:cs="Arial"/>
+                <w:color w:val="000000" w:themeColor="text1"/>
+                <w:szCs w:val="24"/>
+              </w:rPr>
+              <w:t>87.2</w:t>
+            </w:r>
+            <w:r>
+              <w:rPr>
+                <w:rFonts w:ascii="Arial" w:hAnsi="Arial" w:cs="Arial"/>
+                <w:color w:val="000000" w:themeColor="text1"/>
+                <w:szCs w:val="24"/>
+              </w:rPr>
+              <w:t>9</w:t>
+            </w:r>
+          </w:p>
+        </w:tc>
+        <w:tc>
+          <w:tcPr>
+            <w:tcW w:w="797" w:type="dxa"/>
+          </w:tcPr>
+          <w:p>
+            <w:pPr>
+              <w:widowControl/>
+              <w:rPr>
+                <w:rFonts w:ascii="Arial" w:hAnsi="Arial" w:cs="Arial"/>
+                <w:color w:val="000000" w:themeColor="text1"/>
+                <w:szCs w:val="24"/>
+              </w:rPr>
+            </w:pPr>
+            <w:r>
+              <w:rPr>
+                <w:rFonts w:ascii="Arial" w:hAnsi="Arial" w:cs="Arial"/>
+                <w:color w:val="000000" w:themeColor="text1"/>
+                <w:szCs w:val="24"/>
+              </w:rPr>
+              <w:t>80.62</w:t>
+            </w:r>
+          </w:p>
+        </w:tc>
+        <w:tc>
+          <w:tcPr>
+            <w:tcW w:w="983" w:type="dxa"/>
+          </w:tcPr>
+          <w:p>
+            <w:pPr>
+              <w:widowControl/>
+              <w:rPr>
+                <w:rFonts w:ascii="Arial" w:hAnsi="Arial" w:cs="Arial"/>
+                <w:color w:val="000000" w:themeColor="text1"/>
+                <w:szCs w:val="24"/>
+              </w:rPr>
+            </w:pPr>
+            <w:r>
+              <w:rPr>
+                <w:rFonts w:ascii="Arial" w:hAnsi="Arial" w:cs="Arial"/>
+                <w:color w:val="000000" w:themeColor="text1"/>
+                <w:szCs w:val="24"/>
+              </w:rPr>
+              <w:t>84.77</w:t>
+            </w:r>
+          </w:p>
+        </w:tc>
+        <w:tc>
+          <w:tcPr>
+            <w:tcW w:w="737" w:type="dxa"/>
+          </w:tcPr>
+          <w:p>
+            <w:pPr>
+              <w:widowControl/>
+              <w:rPr>
+                <w:rFonts w:ascii="Arial" w:hAnsi="Arial" w:cs="Arial"/>
+                <w:color w:val="000000" w:themeColor="text1"/>
+                <w:szCs w:val="24"/>
+              </w:rPr>
+            </w:pPr>
+            <w:r>
+              <w:rPr>
+                <w:rFonts w:ascii="Arial" w:hAnsi="Arial" w:cs="Arial"/>
+                <w:color w:val="000000" w:themeColor="text1"/>
+                <w:szCs w:val="24"/>
+              </w:rPr>
+              <w:t>70.7</w:t>
+            </w:r>
+            <w:r>
+              <w:rPr>
+                <w:rFonts w:ascii="Arial" w:hAnsi="Arial" w:cs="Arial"/>
+                <w:color w:val="000000" w:themeColor="text1"/>
+                <w:szCs w:val="24"/>
+              </w:rPr>
+              <w:t>6</w:t>
+            </w:r>
+          </w:p>
+        </w:tc>
+        <w:tc>
+          <w:tcPr>
+            <w:tcW w:w="737" w:type="dxa"/>
+          </w:tcPr>
+          <w:p>
+            <w:pPr>
+              <w:widowControl/>
+              <w:rPr>
+                <w:rFonts w:ascii="Arial" w:hAnsi="Arial" w:cs="Arial"/>
+                <w:color w:val="000000" w:themeColor="text1"/>
+                <w:szCs w:val="24"/>
+              </w:rPr>
+            </w:pPr>
+            <w:r>
+              <w:rPr>
+                <w:rFonts w:ascii="Arial" w:hAnsi="Arial" w:cs="Arial"/>
+                <w:color w:val="000000" w:themeColor="text1"/>
+                <w:szCs w:val="24"/>
+              </w:rPr>
+              <w:t>77.13</w:t>
+            </w:r>
+          </w:p>
+        </w:tc>
+        <w:tc>
+          <w:tcPr>
+            <w:tcW w:w="983" w:type="dxa"/>
+          </w:tcPr>
+          <w:p>
+            <w:pPr>
+              <w:widowControl/>
+              <w:rPr>
+                <w:rFonts w:ascii="Arial" w:hAnsi="Arial" w:cs="Arial"/>
+                <w:color w:val="000000" w:themeColor="text1"/>
+                <w:szCs w:val="24"/>
+              </w:rPr>
+            </w:pPr>
+            <w:r>
+              <w:rPr>
+                <w:rFonts w:ascii="Arial" w:hAnsi="Arial" w:cs="Arial"/>
+                <w:color w:val="000000" w:themeColor="text1"/>
+                <w:szCs w:val="24"/>
+              </w:rPr>
+              <w:t>79.02</w:t>
+            </w:r>
+          </w:p>
+        </w:tc>
+      </w:tr>
+      <w:tr>
+        <w:tc>
+          <w:tcPr>
+            <w:tcW w:w="1476" w:type="dxa"/>
+          </w:tcPr>
+          <w:p>
+            <w:pPr>
+              <w:widowControl/>
+              <w:jc w:val="center"/>
+              <w:rPr>
+                <w:szCs w:val="24"/>
+              </w:rPr>
+            </w:pPr>
+            <w:r>
+              <w:rPr>
+                <w:szCs w:val="24"/>
+              </w:rPr>
+              <w:t>41</w:t>
+            </w:r>
+          </w:p>
+        </w:tc>
+        <w:tc>
+          <w:tcPr>
+            <w:tcW w:w="863" w:type="dxa"/>
           </w:tcPr>
           <w:p>
             <w:pPr>
@@ -7878,13 +9350,244 @@
                 <w:color w:val="000000" w:themeColor="text1"/>
                 <w:szCs w:val="24"/>
               </w:rPr>
-              <w:t>83.43</w:t>
+              <w:t>4000</w:t>
+            </w:r>
+          </w:p>
+        </w:tc>
+        <w:tc>
+          <w:tcPr>
+            <w:tcW w:w="983" w:type="dxa"/>
+          </w:tcPr>
+          <w:p>
+            <w:pPr>
+              <w:widowControl/>
+              <w:rPr>
+                <w:rFonts w:ascii="Arial" w:hAnsi="Arial" w:cs="Arial"/>
+                <w:color w:val="000000" w:themeColor="text1"/>
+                <w:szCs w:val="24"/>
+              </w:rPr>
+            </w:pPr>
+            <w:r>
+              <w:rPr>
+                <w:rFonts w:ascii="Arial" w:hAnsi="Arial" w:cs="Arial"/>
+                <w:color w:val="000000" w:themeColor="text1"/>
+                <w:szCs w:val="24"/>
+              </w:rPr>
+              <w:t>75.5</w:t>
+            </w:r>
+            <w:r>
+              <w:rPr>
+                <w:rFonts w:ascii="Arial" w:hAnsi="Arial" w:cs="Arial"/>
+                <w:color w:val="000000" w:themeColor="text1"/>
+                <w:szCs w:val="24"/>
+              </w:rPr>
+              <w:t>1</w:t>
             </w:r>
           </w:p>
         </w:tc>
         <w:tc>
           <w:tcPr>
             <w:tcW w:w="737" w:type="dxa"/>
+          </w:tcPr>
+          <w:p>
+            <w:pPr>
+              <w:widowControl/>
+              <w:rPr>
+                <w:rFonts w:ascii="Arial" w:hAnsi="Arial" w:cs="Arial"/>
+                <w:color w:val="000000" w:themeColor="text1"/>
+                <w:szCs w:val="24"/>
+              </w:rPr>
+            </w:pPr>
+            <w:r>
+              <w:rPr>
+                <w:rFonts w:ascii="Arial" w:hAnsi="Arial" w:cs="Arial"/>
+                <w:color w:val="000000" w:themeColor="text1"/>
+                <w:szCs w:val="24"/>
+              </w:rPr>
+              <w:t>85.7</w:t>
+            </w:r>
+            <w:r>
+              <w:rPr>
+                <w:rFonts w:ascii="Arial" w:hAnsi="Arial" w:cs="Arial"/>
+                <w:color w:val="000000" w:themeColor="text1"/>
+                <w:szCs w:val="24"/>
+              </w:rPr>
+              <w:t>8</w:t>
+            </w:r>
+          </w:p>
+        </w:tc>
+        <w:tc>
+          <w:tcPr>
+            <w:tcW w:w="797" w:type="dxa"/>
+          </w:tcPr>
+          <w:p>
+            <w:pPr>
+              <w:widowControl/>
+              <w:rPr>
+                <w:rFonts w:ascii="Arial" w:hAnsi="Arial" w:cs="Arial"/>
+                <w:color w:val="000000" w:themeColor="text1"/>
+                <w:szCs w:val="24"/>
+              </w:rPr>
+            </w:pPr>
+            <w:r>
+              <w:rPr>
+                <w:rFonts w:ascii="Arial" w:hAnsi="Arial" w:cs="Arial"/>
+                <w:color w:val="000000" w:themeColor="text1"/>
+                <w:szCs w:val="24"/>
+              </w:rPr>
+              <w:t>80.3</w:t>
+            </w:r>
+            <w:r>
+              <w:rPr>
+                <w:rFonts w:ascii="Arial" w:hAnsi="Arial" w:cs="Arial"/>
+                <w:color w:val="000000" w:themeColor="text1"/>
+                <w:szCs w:val="24"/>
+              </w:rPr>
+              <w:t>2</w:t>
+            </w:r>
+          </w:p>
+        </w:tc>
+        <w:tc>
+          <w:tcPr>
+            <w:tcW w:w="983" w:type="dxa"/>
+          </w:tcPr>
+          <w:p>
+            <w:pPr>
+              <w:widowControl/>
+              <w:rPr>
+                <w:rFonts w:ascii="Arial" w:hAnsi="Arial" w:cs="Arial"/>
+                <w:color w:val="000000" w:themeColor="text1"/>
+                <w:szCs w:val="24"/>
+              </w:rPr>
+            </w:pPr>
+            <w:r>
+              <w:rPr>
+                <w:rFonts w:ascii="Arial" w:hAnsi="Arial" w:cs="Arial"/>
+                <w:color w:val="000000" w:themeColor="text1"/>
+                <w:szCs w:val="24"/>
+              </w:rPr>
+              <w:t>83.5</w:t>
+            </w:r>
+            <w:r>
+              <w:rPr>
+                <w:rFonts w:ascii="Arial" w:hAnsi="Arial" w:cs="Arial"/>
+                <w:color w:val="000000" w:themeColor="text1"/>
+                <w:szCs w:val="24"/>
+              </w:rPr>
+              <w:t>4</w:t>
+            </w:r>
+          </w:p>
+        </w:tc>
+        <w:tc>
+          <w:tcPr>
+            <w:tcW w:w="737" w:type="dxa"/>
+          </w:tcPr>
+          <w:p>
+            <w:pPr>
+              <w:widowControl/>
+              <w:rPr>
+                <w:rFonts w:ascii="Arial" w:hAnsi="Arial" w:cs="Arial"/>
+                <w:color w:val="000000" w:themeColor="text1"/>
+                <w:szCs w:val="24"/>
+              </w:rPr>
+            </w:pPr>
+            <w:r>
+              <w:rPr>
+                <w:rFonts w:ascii="Arial" w:hAnsi="Arial" w:cs="Arial"/>
+                <w:color w:val="000000" w:themeColor="text1"/>
+                <w:szCs w:val="24"/>
+              </w:rPr>
+              <w:t>72.1</w:t>
+            </w:r>
+            <w:r>
+              <w:rPr>
+                <w:rFonts w:ascii="Arial" w:hAnsi="Arial" w:cs="Arial"/>
+                <w:color w:val="000000" w:themeColor="text1"/>
+                <w:szCs w:val="24"/>
+              </w:rPr>
+              <w:t>8</w:t>
+            </w:r>
+          </w:p>
+        </w:tc>
+        <w:tc>
+          <w:tcPr>
+            <w:tcW w:w="737" w:type="dxa"/>
+          </w:tcPr>
+          <w:p>
+            <w:pPr>
+              <w:widowControl/>
+              <w:rPr>
+                <w:rFonts w:ascii="Arial" w:hAnsi="Arial" w:cs="Arial"/>
+                <w:color w:val="000000" w:themeColor="text1"/>
+                <w:szCs w:val="24"/>
+              </w:rPr>
+            </w:pPr>
+            <w:r>
+              <w:rPr>
+                <w:rFonts w:ascii="Arial" w:hAnsi="Arial" w:cs="Arial"/>
+                <w:color w:val="000000" w:themeColor="text1"/>
+                <w:szCs w:val="24"/>
+              </w:rPr>
+              <w:t>77.44</w:t>
+            </w:r>
+          </w:p>
+        </w:tc>
+        <w:tc>
+          <w:tcPr>
+            <w:tcW w:w="983" w:type="dxa"/>
+          </w:tcPr>
+          <w:p>
+            <w:pPr>
+              <w:widowControl/>
+              <w:rPr>
+                <w:rFonts w:ascii="Arial" w:hAnsi="Arial" w:cs="Arial"/>
+                <w:color w:val="000000" w:themeColor="text1"/>
+                <w:szCs w:val="24"/>
+              </w:rPr>
+            </w:pPr>
+            <w:r>
+              <w:rPr>
+                <w:rFonts w:ascii="Arial" w:hAnsi="Arial" w:cs="Arial"/>
+                <w:color w:val="000000" w:themeColor="text1"/>
+                <w:szCs w:val="24"/>
+              </w:rPr>
+              <w:t>78.9</w:t>
+            </w:r>
+            <w:r>
+              <w:rPr>
+                <w:rFonts w:ascii="Arial" w:hAnsi="Arial" w:cs="Arial"/>
+                <w:color w:val="000000" w:themeColor="text1"/>
+                <w:szCs w:val="24"/>
+              </w:rPr>
+              <w:t>8</w:t>
+            </w:r>
+          </w:p>
+        </w:tc>
+      </w:tr>
+      <w:tr>
+        <w:tc>
+          <w:tcPr>
+            <w:tcW w:w="1476" w:type="dxa"/>
+          </w:tcPr>
+          <w:p>
+            <w:pPr>
+              <w:widowControl/>
+              <w:jc w:val="center"/>
+              <w:rPr>
+                <w:szCs w:val="24"/>
+              </w:rPr>
+            </w:pPr>
+            <w:r>
+              <w:rPr>
+                <w:szCs w:val="24"/>
+              </w:rPr>
+              <w:t>45</w:t>
+            </w:r>
+          </w:p>
+        </w:tc>
+        <w:tc>
+          <w:tcPr>
+            <w:tcW w:w="863" w:type="dxa"/>
           </w:tcPr>
           <w:p>
             <w:pPr>
@@ -7899,397 +9602,7 @@
                 <w:color w:val="000000" w:themeColor="text1"/>
                 <w:szCs w:val="24"/>
               </w:rPr>
-              <w:t>76.53</w:t>
-            </w:r>
-          </w:p>
-        </w:tc>
-        <w:tc>
-          <w:tcPr>
-            <w:tcW w:w="797" w:type="dxa"/>
-          </w:tcPr>
-          <w:p>
-            <w:pPr>
-              <w:rPr>
-                <w:color w:val="000000" w:themeColor="text1"/>
-                <w:szCs w:val="24"/>
-              </w:rPr>
-            </w:pPr>
-            <w:r>
-              <w:rPr>
-                <w:rFonts w:hint="eastAsia"/>
-                <w:color w:val="000000" w:themeColor="text1"/>
-                <w:szCs w:val="24"/>
-              </w:rPr>
-              <w:t>79.83</w:t>
-            </w:r>
-          </w:p>
-        </w:tc>
-        <w:tc>
-          <w:tcPr>
-            <w:tcW w:w="983" w:type="dxa"/>
-          </w:tcPr>
-          <w:p>
-            <w:pPr>
-              <w:rPr>
-                <w:color w:val="000000" w:themeColor="text1"/>
-                <w:szCs w:val="24"/>
-              </w:rPr>
-            </w:pPr>
-            <w:r>
-              <w:rPr>
-                <w:rFonts w:hint="eastAsia"/>
-                <w:color w:val="000000" w:themeColor="text1"/>
-                <w:szCs w:val="24"/>
-              </w:rPr>
-              <w:t>78.33</w:t>
-            </w:r>
-          </w:p>
-        </w:tc>
-        <w:tc>
-          <w:tcPr>
-            <w:tcW w:w="737" w:type="dxa"/>
-          </w:tcPr>
-          <w:p>
-            <w:pPr>
-              <w:rPr>
-                <w:color w:val="000000" w:themeColor="text1"/>
-                <w:szCs w:val="24"/>
-              </w:rPr>
-            </w:pPr>
-            <w:r>
-              <w:rPr>
-                <w:rFonts w:hint="eastAsia"/>
-                <w:color w:val="000000" w:themeColor="text1"/>
-                <w:szCs w:val="24"/>
-              </w:rPr>
-              <w:t>84.8</w:t>
-            </w:r>
-          </w:p>
-        </w:tc>
-        <w:tc>
-          <w:tcPr>
-            <w:tcW w:w="737" w:type="dxa"/>
-          </w:tcPr>
-          <w:p>
-            <w:pPr>
-              <w:rPr>
-                <w:color w:val="000000" w:themeColor="text1"/>
-                <w:szCs w:val="24"/>
-              </w:rPr>
-            </w:pPr>
-            <w:r>
-              <w:rPr>
-                <w:rFonts w:hint="eastAsia"/>
-                <w:color w:val="000000" w:themeColor="text1"/>
-                <w:szCs w:val="24"/>
-              </w:rPr>
-              <w:t>81.43</w:t>
-            </w:r>
-          </w:p>
-        </w:tc>
-        <w:tc>
-          <w:tcPr>
-            <w:tcW w:w="983" w:type="dxa"/>
-          </w:tcPr>
-          <w:p>
-            <w:pPr>
-              <w:rPr>
-                <w:color w:val="000000" w:themeColor="text1"/>
-                <w:szCs w:val="24"/>
-              </w:rPr>
-            </w:pPr>
-            <w:r>
-              <w:rPr>
-                <w:rFonts w:hint="eastAsia"/>
-                <w:color w:val="000000" w:themeColor="text1"/>
-                <w:szCs w:val="24"/>
-              </w:rPr>
-              <w:t>80.67</w:t>
-            </w:r>
-          </w:p>
-        </w:tc>
-      </w:tr>
-      <w:tr>
-        <w:tc>
-          <w:tcPr>
-            <w:tcW w:w="1476" w:type="dxa"/>
-          </w:tcPr>
-          <w:p>
-            <w:pPr>
-              <w:widowControl/>
-              <w:rPr>
-                <w:szCs w:val="24"/>
-              </w:rPr>
-            </w:pPr>
-            <w:r>
-              <w:rPr>
-                <w:szCs w:val="24"/>
-              </w:rPr>
-              <w:t>21,25,29,</w:t>
-            </w:r>
-          </w:p>
-          <w:p>
-            <w:pPr>
-              <w:widowControl/>
-              <w:rPr>
-                <w:szCs w:val="24"/>
-              </w:rPr>
-            </w:pPr>
-            <w:r>
-              <w:rPr>
-                <w:szCs w:val="24"/>
-              </w:rPr>
-              <w:t>33,</w:t>
-            </w:r>
-            <w:r>
-              <w:rPr>
-                <w:szCs w:val="24"/>
-              </w:rPr>
-              <w:t>37,41,45</w:t>
-            </w:r>
-          </w:p>
-        </w:tc>
-        <w:tc>
-          <w:tcPr>
-            <w:tcW w:w="863" w:type="dxa"/>
-          </w:tcPr>
-          <w:p>
-            <w:pPr>
-              <w:rPr>
-                <w:color w:val="000000" w:themeColor="text1"/>
-                <w:szCs w:val="24"/>
-              </w:rPr>
-            </w:pPr>
-            <w:r>
-              <w:rPr>
-                <w:rFonts w:hint="eastAsia"/>
-                <w:color w:val="000000" w:themeColor="text1"/>
-                <w:szCs w:val="24"/>
-              </w:rPr>
-              <w:t>5</w:t>
-            </w:r>
-            <w:r>
-              <w:rPr>
-                <w:rFonts w:hint="eastAsia"/>
-                <w:color w:val="000000" w:themeColor="text1"/>
-                <w:szCs w:val="24"/>
-              </w:rPr>
-              <w:t>000</w:t>
-            </w:r>
-          </w:p>
-        </w:tc>
-        <w:tc>
-          <w:tcPr>
-            <w:tcW w:w="983" w:type="dxa"/>
-          </w:tcPr>
-          <w:p>
-            <w:pPr>
-              <w:rPr>
-                <w:color w:val="000000" w:themeColor="text1"/>
-                <w:szCs w:val="24"/>
-              </w:rPr>
-            </w:pPr>
-            <w:r>
-              <w:rPr>
-                <w:rFonts w:hint="eastAsia"/>
-                <w:color w:val="000000" w:themeColor="text1"/>
-                <w:szCs w:val="24"/>
-              </w:rPr>
-              <w:t>7</w:t>
-            </w:r>
-            <w:r>
-              <w:rPr>
-                <w:color w:val="000000" w:themeColor="text1"/>
-                <w:szCs w:val="24"/>
-              </w:rPr>
-              <w:t>6.49</w:t>
-            </w:r>
-          </w:p>
-        </w:tc>
-        <w:tc>
-          <w:tcPr>
-            <w:tcW w:w="737" w:type="dxa"/>
-          </w:tcPr>
-          <w:p>
-            <w:pPr>
-              <w:rPr>
-                <w:color w:val="000000" w:themeColor="text1"/>
-                <w:szCs w:val="24"/>
-              </w:rPr>
-            </w:pPr>
-            <w:r>
-              <w:rPr>
-                <w:rFonts w:hint="eastAsia"/>
-                <w:color w:val="000000" w:themeColor="text1"/>
-                <w:szCs w:val="24"/>
-              </w:rPr>
-              <w:t>8</w:t>
-            </w:r>
-            <w:r>
-              <w:rPr>
-                <w:color w:val="000000" w:themeColor="text1"/>
-                <w:szCs w:val="24"/>
-              </w:rPr>
-              <w:t>5.6</w:t>
-            </w:r>
-          </w:p>
-        </w:tc>
-        <w:tc>
-          <w:tcPr>
-            <w:tcW w:w="797" w:type="dxa"/>
-          </w:tcPr>
-          <w:p>
-            <w:pPr>
-              <w:rPr>
-                <w:color w:val="000000" w:themeColor="text1"/>
-                <w:szCs w:val="24"/>
-              </w:rPr>
-            </w:pPr>
-            <w:r>
-              <w:rPr>
-                <w:color w:val="000000" w:themeColor="text1"/>
-                <w:szCs w:val="24"/>
-              </w:rPr>
-              <w:t>80.79</w:t>
-            </w:r>
-          </w:p>
-        </w:tc>
-        <w:tc>
-          <w:tcPr>
-            <w:tcW w:w="983" w:type="dxa"/>
-          </w:tcPr>
-          <w:p>
-            <w:pPr>
-              <w:rPr>
-                <w:color w:val="000000" w:themeColor="text1"/>
-                <w:szCs w:val="24"/>
-              </w:rPr>
-            </w:pPr>
-            <w:r>
-              <w:rPr>
-                <w:color w:val="000000" w:themeColor="text1"/>
-                <w:szCs w:val="24"/>
-              </w:rPr>
-              <w:t>83.65</w:t>
-            </w:r>
-          </w:p>
-        </w:tc>
-        <w:tc>
-          <w:tcPr>
-            <w:tcW w:w="737" w:type="dxa"/>
-          </w:tcPr>
-          <w:p>
-            <w:pPr>
-              <w:rPr>
-                <w:color w:val="000000" w:themeColor="text1"/>
-                <w:szCs w:val="24"/>
-              </w:rPr>
-            </w:pPr>
-            <w:r>
-              <w:rPr>
-                <w:color w:val="000000" w:themeColor="text1"/>
-                <w:szCs w:val="24"/>
-              </w:rPr>
-              <w:t>73.69</w:t>
-            </w:r>
-          </w:p>
-        </w:tc>
-        <w:tc>
-          <w:tcPr>
-            <w:tcW w:w="737" w:type="dxa"/>
-          </w:tcPr>
-          <w:p>
-            <w:pPr>
-              <w:rPr>
-                <w:color w:val="000000" w:themeColor="text1"/>
-                <w:szCs w:val="24"/>
-              </w:rPr>
-            </w:pPr>
-            <w:r>
-              <w:rPr>
-                <w:color w:val="000000" w:themeColor="text1"/>
-                <w:szCs w:val="24"/>
-              </w:rPr>
-              <w:t>78.35</w:t>
-            </w:r>
-          </w:p>
-        </w:tc>
-        <w:tc>
-          <w:tcPr>
-            <w:tcW w:w="983" w:type="dxa"/>
-          </w:tcPr>
-          <w:p>
-            <w:pPr>
-              <w:rPr>
-                <w:color w:val="000000" w:themeColor="text1"/>
-                <w:szCs w:val="24"/>
-              </w:rPr>
-            </w:pPr>
-            <w:r>
-              <w:rPr>
-                <w:rFonts w:hint="eastAsia"/>
-                <w:color w:val="000000" w:themeColor="text1"/>
-                <w:szCs w:val="24"/>
-              </w:rPr>
-              <w:t>7</w:t>
-            </w:r>
-            <w:r>
-              <w:rPr>
-                <w:color w:val="000000" w:themeColor="text1"/>
-                <w:szCs w:val="24"/>
-              </w:rPr>
-              <w:t>9.64</w:t>
-            </w:r>
-          </w:p>
-        </w:tc>
-      </w:tr>
-      <w:tr>
-        <w:tc>
-          <w:tcPr>
-            <w:tcW w:w="1476" w:type="dxa"/>
-          </w:tcPr>
-          <w:p>
-            <w:pPr>
-              <w:widowControl/>
-              <w:jc w:val="center"/>
-              <w:rPr>
-                <w:szCs w:val="24"/>
-              </w:rPr>
-            </w:pPr>
-            <w:r>
-              <w:rPr>
-                <w:szCs w:val="24"/>
-              </w:rPr>
-              <w:t>21</w:t>
-            </w:r>
-          </w:p>
-        </w:tc>
-        <w:tc>
-          <w:tcPr>
-            <w:tcW w:w="863" w:type="dxa"/>
-          </w:tcPr>
-          <w:p>
-            <w:pPr>
-              <w:rPr>
-                <w:color w:val="000000" w:themeColor="text1"/>
-                <w:szCs w:val="24"/>
-              </w:rPr>
-            </w:pPr>
-            <w:r>
-              <w:rPr>
-                <w:rFonts w:hint="eastAsia"/>
-                <w:color w:val="000000" w:themeColor="text1"/>
-                <w:szCs w:val="24"/>
-              </w:rPr>
-              <w:t>5</w:t>
-            </w:r>
-            <w:r>
-              <w:rPr>
-                <w:rFonts w:hint="eastAsia"/>
-                <w:color w:val="000000" w:themeColor="text1"/>
-                <w:szCs w:val="24"/>
-              </w:rPr>
-              <w:t>000</w:t>
+              <w:t>4000</w:t>
             </w:r>
           </w:p>
         </w:tc>
@@ -8312,33 +9625,13 @@
                 <w:color w:val="000000" w:themeColor="text1"/>
                 <w:szCs w:val="24"/>
               </w:rPr>
-              <w:t>77.17</w:t>
+              <w:t>75.53</w:t>
             </w:r>
           </w:p>
         </w:tc>
         <w:tc>
           <w:tcPr>
             <w:tcW w:w="737" w:type="dxa"/>
-          </w:tcPr>
-          <w:p>
-            <w:pPr>
-              <w:rPr>
-                <w:color w:val="000000" w:themeColor="text1"/>
-                <w:szCs w:val="24"/>
-              </w:rPr>
-            </w:pPr>
-            <w:r>
-              <w:rPr>
-                <w:color w:val="000000" w:themeColor="text1"/>
-                <w:szCs w:val="24"/>
-              </w:rPr>
-              <w:t>84.44</w:t>
-            </w:r>
-          </w:p>
-        </w:tc>
-        <w:tc>
-          <w:tcPr>
-            <w:tcW w:w="797" w:type="dxa"/>
           </w:tcPr>
           <w:p>
             <w:pPr>
@@ -8355,44 +9648,44 @@
                 <w:color w:val="000000" w:themeColor="text1"/>
                 <w:szCs w:val="24"/>
               </w:rPr>
-              <w:t>80.65</w:t>
-            </w:r>
-          </w:p>
-        </w:tc>
-        <w:tc>
-          <w:tcPr>
-            <w:tcW w:w="983" w:type="dxa"/>
-          </w:tcPr>
-          <w:p>
-            <w:pPr>
-              <w:widowControl/>
+              <w:t>85.0</w:t>
+            </w:r>
+            <w:r>
               <w:rPr>
                 <w:rFonts w:ascii="Arial" w:hAnsi="Arial" w:cs="Arial"/>
                 <w:color w:val="000000" w:themeColor="text1"/>
                 <w:szCs w:val="24"/>
               </w:rPr>
-            </w:pPr>
-            <w:r>
+              <w:t>7</w:t>
+            </w:r>
+          </w:p>
+        </w:tc>
+        <w:tc>
+          <w:tcPr>
+            <w:tcW w:w="797" w:type="dxa"/>
+          </w:tcPr>
+          <w:p>
+            <w:pPr>
+              <w:widowControl/>
               <w:rPr>
                 <w:rFonts w:ascii="Arial" w:hAnsi="Arial" w:cs="Arial"/>
                 <w:color w:val="000000" w:themeColor="text1"/>
                 <w:szCs w:val="24"/>
               </w:rPr>
-              <w:t>82.8</w:t>
-            </w:r>
+            </w:pPr>
             <w:r>
               <w:rPr>
                 <w:rFonts w:ascii="Arial" w:hAnsi="Arial" w:cs="Arial"/>
                 <w:color w:val="000000" w:themeColor="text1"/>
                 <w:szCs w:val="24"/>
               </w:rPr>
-              <w:t>3</w:t>
-            </w:r>
-          </w:p>
-        </w:tc>
-        <w:tc>
-          <w:tcPr>
-            <w:tcW w:w="737" w:type="dxa"/>
+              <w:t>80.02</w:t>
+            </w:r>
+          </w:p>
+        </w:tc>
+        <w:tc>
+          <w:tcPr>
+            <w:tcW w:w="983" w:type="dxa"/>
           </w:tcPr>
           <w:p>
             <w:pPr>
@@ -8409,36 +9702,29 @@
                 <w:color w:val="000000" w:themeColor="text1"/>
                 <w:szCs w:val="24"/>
               </w:rPr>
-              <w:t>75.02</w:t>
-            </w:r>
-          </w:p>
-        </w:tc>
-        <w:tc>
-          <w:tcPr>
-            <w:tcW w:w="737" w:type="dxa"/>
-          </w:tcPr>
-          <w:p>
-            <w:pPr>
-              <w:widowControl/>
+              <w:t>82.</w:t>
+            </w:r>
+            <w:r>
               <w:rPr>
                 <w:rFonts w:ascii="Arial" w:hAnsi="Arial" w:cs="Arial"/>
                 <w:color w:val="000000" w:themeColor="text1"/>
                 <w:szCs w:val="24"/>
               </w:rPr>
-            </w:pPr>
+              <w:t>9</w:t>
+            </w:r>
             <w:r>
               <w:rPr>
                 <w:rFonts w:ascii="Arial" w:hAnsi="Arial" w:cs="Arial"/>
                 <w:color w:val="000000" w:themeColor="text1"/>
                 <w:szCs w:val="24"/>
               </w:rPr>
-              <w:t>78.73</w:t>
-            </w:r>
-          </w:p>
-        </w:tc>
-        <w:tc>
-          <w:tcPr>
-            <w:tcW w:w="983" w:type="dxa"/>
+              <w:t>1</w:t>
+            </w:r>
+          </w:p>
+        </w:tc>
+        <w:tc>
+          <w:tcPr>
+            <w:tcW w:w="737" w:type="dxa"/>
           </w:tcPr>
           <w:p>
             <w:pPr>
@@ -8455,64 +9741,13 @@
                 <w:color w:val="000000" w:themeColor="text1"/>
                 <w:szCs w:val="24"/>
               </w:rPr>
-              <w:t>79.73</w:t>
-            </w:r>
-          </w:p>
-        </w:tc>
-      </w:tr>
-      <w:tr>
-        <w:tc>
-          <w:tcPr>
-            <w:tcW w:w="1476" w:type="dxa"/>
-          </w:tcPr>
-          <w:p>
-            <w:pPr>
-              <w:widowControl/>
-              <w:jc w:val="center"/>
-              <w:rPr>
-                <w:szCs w:val="24"/>
-              </w:rPr>
-            </w:pPr>
-            <w:r>
-              <w:rPr>
-                <w:szCs w:val="24"/>
-              </w:rPr>
-              <w:t>25</w:t>
-            </w:r>
-          </w:p>
-        </w:tc>
-        <w:tc>
-          <w:tcPr>
-            <w:tcW w:w="863" w:type="dxa"/>
-          </w:tcPr>
-          <w:p>
-            <w:pPr>
-              <w:rPr>
-                <w:color w:val="000000" w:themeColor="text1"/>
-                <w:szCs w:val="24"/>
-              </w:rPr>
-            </w:pPr>
-            <w:r>
-              <w:rPr>
-                <w:rFonts w:hint="eastAsia"/>
-                <w:color w:val="000000" w:themeColor="text1"/>
-                <w:szCs w:val="24"/>
-              </w:rPr>
-              <w:t>5</w:t>
-            </w:r>
-            <w:r>
-              <w:rPr>
-                <w:rFonts w:hint="eastAsia"/>
-                <w:color w:val="000000" w:themeColor="text1"/>
-                <w:szCs w:val="24"/>
-              </w:rPr>
-              <w:t>000</w:t>
-            </w:r>
-          </w:p>
-        </w:tc>
-        <w:tc>
-          <w:tcPr>
-            <w:tcW w:w="983" w:type="dxa"/>
+              <w:t>72.44</w:t>
+            </w:r>
+          </w:p>
+        </w:tc>
+        <w:tc>
+          <w:tcPr>
+            <w:tcW w:w="737" w:type="dxa"/>
           </w:tcPr>
           <w:p>
             <w:pPr>
@@ -8529,1371 +9764,44 @@
                 <w:color w:val="000000" w:themeColor="text1"/>
                 <w:szCs w:val="24"/>
               </w:rPr>
-              <w:t>77.2</w:t>
-            </w:r>
-            <w:r>
+              <w:t>77.32</w:t>
+            </w:r>
+          </w:p>
+        </w:tc>
+        <w:tc>
+          <w:tcPr>
+            <w:tcW w:w="983" w:type="dxa"/>
+          </w:tcPr>
+          <w:p>
+            <w:pPr>
+              <w:widowControl/>
               <w:rPr>
                 <w:rFonts w:ascii="Arial" w:hAnsi="Arial" w:cs="Arial"/>
                 <w:color w:val="000000" w:themeColor="text1"/>
                 <w:szCs w:val="24"/>
               </w:rPr>
-              <w:t>4</w:t>
-            </w:r>
-          </w:p>
-        </w:tc>
-        <w:tc>
-          <w:tcPr>
-            <w:tcW w:w="737" w:type="dxa"/>
-          </w:tcPr>
-          <w:p>
-            <w:pPr>
-              <w:widowControl/>
+            </w:pPr>
+            <w:r>
               <w:rPr>
                 <w:rFonts w:ascii="Arial" w:hAnsi="Arial" w:cs="Arial"/>
                 <w:color w:val="000000" w:themeColor="text1"/>
                 <w:szCs w:val="24"/>
               </w:rPr>
-            </w:pPr>
+              <w:t>78.7</w:t>
+            </w:r>
             <w:r>
               <w:rPr>
                 <w:rFonts w:ascii="Arial" w:hAnsi="Arial" w:cs="Arial"/>
                 <w:color w:val="000000" w:themeColor="text1"/>
                 <w:szCs w:val="24"/>
               </w:rPr>
-              <w:t>85.0</w:t>
-            </w:r>
-            <w:r>
-              <w:rPr>
-                <w:rFonts w:ascii="Arial" w:hAnsi="Arial" w:cs="Arial"/>
-                <w:color w:val="000000" w:themeColor="text1"/>
-                <w:szCs w:val="24"/>
-              </w:rPr>
-              <w:t>7</w:t>
-            </w:r>
-          </w:p>
-        </w:tc>
-        <w:tc>
-          <w:tcPr>
-            <w:tcW w:w="797" w:type="dxa"/>
-          </w:tcPr>
-          <w:p>
-            <w:pPr>
-              <w:widowControl/>
-              <w:rPr>
-                <w:rFonts w:ascii="Arial" w:hAnsi="Arial" w:cs="Arial"/>
-                <w:color w:val="000000" w:themeColor="text1"/>
-                <w:szCs w:val="24"/>
-              </w:rPr>
-            </w:pPr>
-            <w:r>
-              <w:rPr>
-                <w:rFonts w:ascii="Arial" w:hAnsi="Arial" w:cs="Arial"/>
-                <w:color w:val="000000" w:themeColor="text1"/>
-                <w:szCs w:val="24"/>
-              </w:rPr>
-              <w:t>80.9</w:t>
-            </w:r>
-            <w:r>
-              <w:rPr>
-                <w:rFonts w:ascii="Arial" w:hAnsi="Arial" w:cs="Arial"/>
-                <w:color w:val="000000" w:themeColor="text1"/>
-                <w:szCs w:val="24"/>
-              </w:rPr>
-              <w:t>6</w:t>
-            </w:r>
-          </w:p>
-        </w:tc>
-        <w:tc>
-          <w:tcPr>
-            <w:tcW w:w="983" w:type="dxa"/>
-          </w:tcPr>
-          <w:p>
-            <w:pPr>
-              <w:widowControl/>
-              <w:rPr>
-                <w:rFonts w:ascii="Arial" w:hAnsi="Arial" w:cs="Arial"/>
-                <w:color w:val="000000" w:themeColor="text1"/>
-                <w:szCs w:val="24"/>
-              </w:rPr>
-            </w:pPr>
-            <w:r>
-              <w:rPr>
-                <w:rFonts w:ascii="Arial" w:hAnsi="Arial" w:cs="Arial"/>
-                <w:color w:val="000000" w:themeColor="text1"/>
-                <w:szCs w:val="24"/>
-              </w:rPr>
-              <w:t>83.38</w:t>
-            </w:r>
-          </w:p>
-        </w:tc>
-        <w:tc>
-          <w:tcPr>
-            <w:tcW w:w="737" w:type="dxa"/>
-          </w:tcPr>
-          <w:p>
-            <w:pPr>
-              <w:widowControl/>
-              <w:rPr>
-                <w:rFonts w:ascii="Arial" w:hAnsi="Arial" w:cs="Arial"/>
-                <w:color w:val="000000" w:themeColor="text1"/>
-                <w:szCs w:val="24"/>
-              </w:rPr>
-            </w:pPr>
-            <w:r>
-              <w:rPr>
-                <w:rFonts w:ascii="Arial" w:hAnsi="Arial" w:cs="Arial"/>
-                <w:color w:val="000000" w:themeColor="text1"/>
-                <w:szCs w:val="24"/>
-              </w:rPr>
-              <w:t>74.93</w:t>
-            </w:r>
-          </w:p>
-        </w:tc>
-        <w:tc>
-          <w:tcPr>
-            <w:tcW w:w="737" w:type="dxa"/>
-          </w:tcPr>
-          <w:p>
-            <w:pPr>
-              <w:widowControl/>
-              <w:rPr>
-                <w:rFonts w:ascii="Arial" w:hAnsi="Arial" w:cs="Arial"/>
-                <w:color w:val="000000" w:themeColor="text1"/>
-                <w:szCs w:val="24"/>
-              </w:rPr>
-            </w:pPr>
-            <w:r>
-              <w:rPr>
-                <w:rFonts w:ascii="Arial" w:hAnsi="Arial" w:cs="Arial"/>
-                <w:color w:val="000000" w:themeColor="text1"/>
-                <w:szCs w:val="24"/>
-              </w:rPr>
-              <w:t>78.93</w:t>
-            </w:r>
-          </w:p>
-        </w:tc>
-        <w:tc>
-          <w:tcPr>
-            <w:tcW w:w="983" w:type="dxa"/>
-          </w:tcPr>
-          <w:p>
-            <w:pPr>
-              <w:rPr>
-                <w:color w:val="000000" w:themeColor="text1"/>
-                <w:szCs w:val="24"/>
-              </w:rPr>
-            </w:pPr>
-            <w:r>
-              <w:rPr>
-                <w:color w:val="000000" w:themeColor="text1"/>
-                <w:szCs w:val="24"/>
-              </w:rPr>
-              <w:t>80</w:t>
-            </w:r>
-          </w:p>
-        </w:tc>
-      </w:tr>
-      <w:tr>
-        <w:tc>
-          <w:tcPr>
-            <w:tcW w:w="1476" w:type="dxa"/>
-          </w:tcPr>
-          <w:p>
-            <w:pPr>
-              <w:widowControl/>
-              <w:jc w:val="center"/>
-              <w:rPr>
-                <w:szCs w:val="24"/>
-              </w:rPr>
-            </w:pPr>
-            <w:r>
-              <w:rPr>
-                <w:szCs w:val="24"/>
-              </w:rPr>
-              <w:t>29</w:t>
-            </w:r>
-          </w:p>
-        </w:tc>
-        <w:tc>
-          <w:tcPr>
-            <w:tcW w:w="863" w:type="dxa"/>
-          </w:tcPr>
-          <w:p>
-            <w:pPr>
-              <w:rPr>
-                <w:color w:val="000000" w:themeColor="text1"/>
-                <w:szCs w:val="24"/>
-              </w:rPr>
-            </w:pPr>
-            <w:r>
-              <w:rPr>
-                <w:rFonts w:hint="eastAsia"/>
-                <w:color w:val="000000" w:themeColor="text1"/>
-                <w:szCs w:val="24"/>
-              </w:rPr>
-              <w:t>5</w:t>
-            </w:r>
-            <w:r>
-              <w:rPr>
-                <w:rFonts w:hint="eastAsia"/>
-                <w:color w:val="000000" w:themeColor="text1"/>
-                <w:szCs w:val="24"/>
-              </w:rPr>
-              <w:t>000</w:t>
-            </w:r>
-          </w:p>
-        </w:tc>
-        <w:tc>
-          <w:tcPr>
-            <w:tcW w:w="983" w:type="dxa"/>
-          </w:tcPr>
-          <w:p>
-            <w:pPr>
-              <w:rPr>
-                <w:color w:val="000000" w:themeColor="text1"/>
-                <w:szCs w:val="24"/>
-              </w:rPr>
-            </w:pPr>
-            <w:r>
-              <w:rPr>
-                <w:rFonts w:hint="eastAsia"/>
-                <w:color w:val="000000" w:themeColor="text1"/>
-                <w:szCs w:val="24"/>
-              </w:rPr>
-              <w:t>7</w:t>
-            </w:r>
-            <w:r>
-              <w:rPr>
-                <w:color w:val="000000" w:themeColor="text1"/>
-                <w:szCs w:val="24"/>
-              </w:rPr>
-              <w:t>7.39</w:t>
-            </w:r>
-          </w:p>
-        </w:tc>
-        <w:tc>
-          <w:tcPr>
-            <w:tcW w:w="737" w:type="dxa"/>
-          </w:tcPr>
-          <w:p>
-            <w:pPr>
-              <w:rPr>
-                <w:color w:val="000000" w:themeColor="text1"/>
-                <w:szCs w:val="24"/>
-              </w:rPr>
-            </w:pPr>
-            <w:r>
-              <w:rPr>
-                <w:rFonts w:hint="eastAsia"/>
-                <w:color w:val="000000" w:themeColor="text1"/>
-                <w:szCs w:val="24"/>
-              </w:rPr>
-              <w:t>84.89</w:t>
-            </w:r>
-          </w:p>
-        </w:tc>
-        <w:tc>
-          <w:tcPr>
-            <w:tcW w:w="797" w:type="dxa"/>
-          </w:tcPr>
-          <w:p>
-            <w:pPr>
-              <w:rPr>
-                <w:color w:val="000000" w:themeColor="text1"/>
-                <w:szCs w:val="24"/>
-              </w:rPr>
-            </w:pPr>
-            <w:r>
-              <w:rPr>
-                <w:rFonts w:hint="eastAsia"/>
-                <w:color w:val="000000" w:themeColor="text1"/>
-                <w:szCs w:val="24"/>
-              </w:rPr>
-              <w:t>80.97</w:t>
-            </w:r>
-          </w:p>
-        </w:tc>
-        <w:tc>
-          <w:tcPr>
-            <w:tcW w:w="983" w:type="dxa"/>
-          </w:tcPr>
-          <w:p>
-            <w:pPr>
-              <w:rPr>
-                <w:color w:val="000000" w:themeColor="text1"/>
-                <w:szCs w:val="24"/>
-              </w:rPr>
-            </w:pPr>
-            <w:r>
-              <w:rPr>
-                <w:color w:val="000000" w:themeColor="text1"/>
-                <w:szCs w:val="24"/>
-              </w:rPr>
-              <w:t>83.27</w:t>
-            </w:r>
-          </w:p>
-        </w:tc>
-        <w:tc>
-          <w:tcPr>
-            <w:tcW w:w="737" w:type="dxa"/>
-          </w:tcPr>
-          <w:p>
-            <w:pPr>
-              <w:rPr>
-                <w:color w:val="000000" w:themeColor="text1"/>
-                <w:szCs w:val="24"/>
-              </w:rPr>
-            </w:pPr>
-            <w:r>
-              <w:rPr>
-                <w:rFonts w:hint="eastAsia"/>
-                <w:color w:val="000000" w:themeColor="text1"/>
-                <w:szCs w:val="24"/>
-              </w:rPr>
-              <w:t>7</w:t>
-            </w:r>
-            <w:r>
-              <w:rPr>
-                <w:color w:val="000000" w:themeColor="text1"/>
-                <w:szCs w:val="24"/>
-              </w:rPr>
-              <w:t>5.2</w:t>
-            </w:r>
-          </w:p>
-        </w:tc>
-        <w:tc>
-          <w:tcPr>
-            <w:tcW w:w="737" w:type="dxa"/>
-          </w:tcPr>
-          <w:p>
-            <w:pPr>
-              <w:rPr>
-                <w:color w:val="000000" w:themeColor="text1"/>
-                <w:szCs w:val="24"/>
-              </w:rPr>
-            </w:pPr>
-            <w:r>
-              <w:rPr>
-                <w:rFonts w:hint="eastAsia"/>
-                <w:color w:val="000000" w:themeColor="text1"/>
-                <w:szCs w:val="24"/>
-              </w:rPr>
-              <w:t>79.</w:t>
-            </w:r>
-            <w:r>
-              <w:rPr>
-                <w:color w:val="000000" w:themeColor="text1"/>
-                <w:szCs w:val="24"/>
-              </w:rPr>
-              <w:t>03</w:t>
-            </w:r>
-          </w:p>
-        </w:tc>
-        <w:tc>
-          <w:tcPr>
-            <w:tcW w:w="983" w:type="dxa"/>
-          </w:tcPr>
-          <w:p>
-            <w:pPr>
-              <w:rPr>
-                <w:color w:val="000000" w:themeColor="text1"/>
-                <w:szCs w:val="24"/>
-              </w:rPr>
-            </w:pPr>
-            <w:r>
-              <w:rPr>
-                <w:color w:val="000000" w:themeColor="text1"/>
-                <w:szCs w:val="24"/>
-              </w:rPr>
-              <w:t>80.04</w:t>
-            </w:r>
-          </w:p>
-        </w:tc>
-      </w:tr>
-      <w:tr>
-        <w:tc>
-          <w:tcPr>
-            <w:tcW w:w="1476" w:type="dxa"/>
-          </w:tcPr>
-          <w:p>
-            <w:pPr>
-              <w:widowControl/>
-              <w:jc w:val="center"/>
-              <w:rPr>
-                <w:szCs w:val="24"/>
-              </w:rPr>
-            </w:pPr>
-            <w:r>
-              <w:rPr>
-                <w:szCs w:val="24"/>
-              </w:rPr>
-              <w:t>33</w:t>
-            </w:r>
-          </w:p>
-        </w:tc>
-        <w:tc>
-          <w:tcPr>
-            <w:tcW w:w="863" w:type="dxa"/>
-          </w:tcPr>
-          <w:p>
-            <w:pPr>
-              <w:rPr>
-                <w:color w:val="000000" w:themeColor="text1"/>
-                <w:szCs w:val="24"/>
-              </w:rPr>
-            </w:pPr>
-            <w:r>
-              <w:rPr>
-                <w:rFonts w:hint="eastAsia"/>
-                <w:color w:val="000000" w:themeColor="text1"/>
-                <w:szCs w:val="24"/>
-              </w:rPr>
-              <w:t>5</w:t>
-            </w:r>
-            <w:r>
-              <w:rPr>
-                <w:rFonts w:hint="eastAsia"/>
-                <w:color w:val="000000" w:themeColor="text1"/>
-                <w:szCs w:val="24"/>
-              </w:rPr>
-              <w:t>000</w:t>
-            </w:r>
-          </w:p>
-        </w:tc>
-        <w:tc>
-          <w:tcPr>
-            <w:tcW w:w="983" w:type="dxa"/>
-          </w:tcPr>
-          <w:p>
-            <w:pPr>
-              <w:widowControl/>
-              <w:rPr>
-                <w:rFonts w:ascii="Arial" w:hAnsi="Arial" w:cs="Arial"/>
-                <w:color w:val="000000" w:themeColor="text1"/>
-                <w:szCs w:val="24"/>
-              </w:rPr>
-            </w:pPr>
-            <w:r>
-              <w:rPr>
-                <w:rFonts w:ascii="Arial" w:hAnsi="Arial" w:cs="Arial"/>
-                <w:color w:val="000000" w:themeColor="text1"/>
-                <w:szCs w:val="24"/>
-              </w:rPr>
-              <w:t>75.77</w:t>
-            </w:r>
-          </w:p>
-        </w:tc>
-        <w:tc>
-          <w:tcPr>
-            <w:tcW w:w="737" w:type="dxa"/>
-          </w:tcPr>
-          <w:p>
-            <w:pPr>
-              <w:widowControl/>
-              <w:rPr>
-                <w:rFonts w:ascii="Arial" w:hAnsi="Arial" w:cs="Arial"/>
-                <w:color w:val="000000" w:themeColor="text1"/>
-                <w:szCs w:val="24"/>
-              </w:rPr>
-            </w:pPr>
-            <w:r>
-              <w:rPr>
-                <w:rFonts w:ascii="Arial" w:hAnsi="Arial" w:cs="Arial"/>
-                <w:color w:val="000000" w:themeColor="text1"/>
-                <w:szCs w:val="24"/>
-              </w:rPr>
-              <w:t>87.0</w:t>
-            </w:r>
-            <w:r>
-              <w:rPr>
-                <w:rFonts w:ascii="Arial" w:hAnsi="Arial" w:cs="Arial"/>
-                <w:color w:val="000000" w:themeColor="text1"/>
-                <w:szCs w:val="24"/>
-              </w:rPr>
-              <w:t>2</w:t>
-            </w:r>
-          </w:p>
-        </w:tc>
-        <w:tc>
-          <w:tcPr>
-            <w:tcW w:w="797" w:type="dxa"/>
-          </w:tcPr>
-          <w:p>
-            <w:pPr>
-              <w:widowControl/>
-              <w:rPr>
-                <w:rFonts w:ascii="Arial" w:hAnsi="Arial" w:cs="Arial"/>
-                <w:color w:val="000000" w:themeColor="text1"/>
-                <w:szCs w:val="24"/>
-              </w:rPr>
-            </w:pPr>
-            <w:r>
-              <w:rPr>
-                <w:rFonts w:ascii="Arial" w:hAnsi="Arial" w:cs="Arial"/>
-                <w:color w:val="000000" w:themeColor="text1"/>
-                <w:szCs w:val="24"/>
-              </w:rPr>
-              <w:t>81.0</w:t>
-            </w:r>
-            <w:r>
-              <w:rPr>
-                <w:rFonts w:ascii="Arial" w:hAnsi="Arial" w:cs="Arial"/>
-                <w:color w:val="000000" w:themeColor="text1"/>
-                <w:szCs w:val="24"/>
-              </w:rPr>
-              <w:t>1</w:t>
-            </w:r>
-          </w:p>
-        </w:tc>
-        <w:tc>
-          <w:tcPr>
-            <w:tcW w:w="983" w:type="dxa"/>
-          </w:tcPr>
-          <w:p>
-            <w:pPr>
-              <w:widowControl/>
-              <w:rPr>
-                <w:rFonts w:ascii="Arial" w:hAnsi="Arial" w:cs="Arial"/>
-                <w:color w:val="000000" w:themeColor="text1"/>
-                <w:szCs w:val="24"/>
-              </w:rPr>
-            </w:pPr>
-            <w:r>
-              <w:rPr>
-                <w:rFonts w:ascii="Arial" w:hAnsi="Arial" w:cs="Arial"/>
-                <w:color w:val="000000" w:themeColor="text1"/>
-                <w:szCs w:val="24"/>
-              </w:rPr>
-              <w:t>84.7</w:t>
-            </w:r>
-            <w:r>
-              <w:rPr>
-                <w:rFonts w:ascii="Arial" w:hAnsi="Arial" w:cs="Arial"/>
-                <w:color w:val="000000" w:themeColor="text1"/>
-                <w:szCs w:val="24"/>
-              </w:rPr>
-              <w:t>6</w:t>
-            </w:r>
-          </w:p>
-        </w:tc>
-        <w:tc>
-          <w:tcPr>
-            <w:tcW w:w="737" w:type="dxa"/>
-          </w:tcPr>
-          <w:p>
-            <w:pPr>
-              <w:widowControl/>
-              <w:rPr>
-                <w:rFonts w:ascii="Arial" w:hAnsi="Arial" w:cs="Arial"/>
-                <w:color w:val="000000" w:themeColor="text1"/>
-                <w:szCs w:val="24"/>
-              </w:rPr>
-            </w:pPr>
-            <w:r>
-              <w:rPr>
-                <w:rFonts w:ascii="Arial" w:hAnsi="Arial" w:cs="Arial"/>
-                <w:color w:val="000000" w:themeColor="text1"/>
-                <w:szCs w:val="24"/>
-              </w:rPr>
-              <w:t>72.1</w:t>
-            </w:r>
-            <w:r>
-              <w:rPr>
-                <w:rFonts w:ascii="Arial" w:hAnsi="Arial" w:cs="Arial"/>
-                <w:color w:val="000000" w:themeColor="text1"/>
-                <w:szCs w:val="24"/>
-              </w:rPr>
-              <w:t>8</w:t>
-            </w:r>
-          </w:p>
-        </w:tc>
-        <w:tc>
-          <w:tcPr>
-            <w:tcW w:w="737" w:type="dxa"/>
-          </w:tcPr>
-          <w:p>
-            <w:pPr>
-              <w:widowControl/>
-              <w:rPr>
-                <w:rFonts w:ascii="Arial" w:hAnsi="Arial" w:cs="Arial"/>
-                <w:color w:val="000000" w:themeColor="text1"/>
-                <w:szCs w:val="24"/>
-              </w:rPr>
-            </w:pPr>
-            <w:r>
-              <w:rPr>
-                <w:rFonts w:ascii="Arial" w:hAnsi="Arial" w:cs="Arial"/>
-                <w:color w:val="000000" w:themeColor="text1"/>
-                <w:szCs w:val="24"/>
-              </w:rPr>
-              <w:t>77.96</w:t>
-            </w:r>
-          </w:p>
-        </w:tc>
-        <w:tc>
-          <w:tcPr>
-            <w:tcW w:w="983" w:type="dxa"/>
-          </w:tcPr>
-          <w:p>
-            <w:pPr>
-              <w:widowControl/>
-              <w:rPr>
-                <w:rFonts w:ascii="Arial" w:hAnsi="Arial" w:cs="Arial"/>
-                <w:color w:val="000000" w:themeColor="text1"/>
-                <w:szCs w:val="24"/>
-              </w:rPr>
-            </w:pPr>
-            <w:r>
-              <w:rPr>
-                <w:rFonts w:ascii="Arial" w:hAnsi="Arial" w:cs="Arial"/>
-                <w:color w:val="000000" w:themeColor="text1"/>
-                <w:szCs w:val="24"/>
-              </w:rPr>
-              <w:t>79.6</w:t>
-            </w:r>
-          </w:p>
-        </w:tc>
-      </w:tr>
-      <w:tr>
-        <w:tc>
-          <w:tcPr>
-            <w:tcW w:w="1476" w:type="dxa"/>
-          </w:tcPr>
-          <w:p>
-            <w:pPr>
-              <w:widowControl/>
-              <w:jc w:val="center"/>
-              <w:rPr>
-                <w:szCs w:val="24"/>
-              </w:rPr>
-            </w:pPr>
-            <w:r>
-              <w:rPr>
-                <w:szCs w:val="24"/>
-              </w:rPr>
-              <w:t>37</w:t>
-            </w:r>
-          </w:p>
-        </w:tc>
-        <w:tc>
-          <w:tcPr>
-            <w:tcW w:w="863" w:type="dxa"/>
-          </w:tcPr>
-          <w:p>
-            <w:pPr>
-              <w:rPr>
-                <w:color w:val="000000" w:themeColor="text1"/>
-                <w:szCs w:val="24"/>
-              </w:rPr>
-            </w:pPr>
-            <w:r>
-              <w:rPr>
-                <w:rFonts w:hint="eastAsia"/>
-                <w:color w:val="000000" w:themeColor="text1"/>
-                <w:szCs w:val="24"/>
-              </w:rPr>
-              <w:t>5</w:t>
-            </w:r>
-            <w:r>
-              <w:rPr>
-                <w:rFonts w:hint="eastAsia"/>
-                <w:color w:val="000000" w:themeColor="text1"/>
-                <w:szCs w:val="24"/>
-              </w:rPr>
-              <w:t>000</w:t>
-            </w:r>
-          </w:p>
-        </w:tc>
-        <w:tc>
-          <w:tcPr>
-            <w:tcW w:w="983" w:type="dxa"/>
-          </w:tcPr>
-          <w:p>
-            <w:pPr>
-              <w:widowControl/>
-              <w:rPr>
-                <w:rFonts w:ascii="Arial" w:hAnsi="Arial" w:cs="Arial"/>
-                <w:color w:val="000000" w:themeColor="text1"/>
-                <w:szCs w:val="24"/>
-              </w:rPr>
-            </w:pPr>
-            <w:r>
-              <w:rPr>
-                <w:rFonts w:ascii="Arial" w:hAnsi="Arial" w:cs="Arial"/>
-                <w:color w:val="000000" w:themeColor="text1"/>
-                <w:szCs w:val="24"/>
-              </w:rPr>
-              <w:t>74.9</w:t>
-            </w:r>
-          </w:p>
-        </w:tc>
-        <w:tc>
-          <w:tcPr>
-            <w:tcW w:w="737" w:type="dxa"/>
-          </w:tcPr>
-          <w:p>
-            <w:pPr>
-              <w:widowControl/>
-              <w:rPr>
-                <w:rFonts w:ascii="Arial" w:hAnsi="Arial" w:cs="Arial"/>
-                <w:color w:val="000000" w:themeColor="text1"/>
-                <w:szCs w:val="24"/>
-              </w:rPr>
-            </w:pPr>
-            <w:r>
-              <w:rPr>
-                <w:rFonts w:ascii="Arial" w:hAnsi="Arial" w:cs="Arial"/>
-                <w:color w:val="000000" w:themeColor="text1"/>
-                <w:szCs w:val="24"/>
-              </w:rPr>
-              <w:t>87.2</w:t>
-            </w:r>
-            <w:r>
-              <w:rPr>
-                <w:rFonts w:ascii="Arial" w:hAnsi="Arial" w:cs="Arial"/>
-                <w:color w:val="000000" w:themeColor="text1"/>
-                <w:szCs w:val="24"/>
-              </w:rPr>
-              <w:t>9</w:t>
-            </w:r>
-          </w:p>
-        </w:tc>
-        <w:tc>
-          <w:tcPr>
-            <w:tcW w:w="797" w:type="dxa"/>
-          </w:tcPr>
-          <w:p>
-            <w:pPr>
-              <w:widowControl/>
-              <w:rPr>
-                <w:rFonts w:ascii="Arial" w:hAnsi="Arial" w:cs="Arial"/>
-                <w:color w:val="000000" w:themeColor="text1"/>
-                <w:szCs w:val="24"/>
-              </w:rPr>
-            </w:pPr>
-            <w:r>
-              <w:rPr>
-                <w:rFonts w:ascii="Arial" w:hAnsi="Arial" w:cs="Arial"/>
-                <w:color w:val="000000" w:themeColor="text1"/>
-                <w:szCs w:val="24"/>
-              </w:rPr>
-              <w:t>80.62</w:t>
-            </w:r>
-          </w:p>
-        </w:tc>
-        <w:tc>
-          <w:tcPr>
-            <w:tcW w:w="983" w:type="dxa"/>
-          </w:tcPr>
-          <w:p>
-            <w:pPr>
-              <w:widowControl/>
-              <w:rPr>
-                <w:rFonts w:ascii="Arial" w:hAnsi="Arial" w:cs="Arial"/>
-                <w:color w:val="000000" w:themeColor="text1"/>
-                <w:szCs w:val="24"/>
-              </w:rPr>
-            </w:pPr>
-            <w:r>
-              <w:rPr>
-                <w:rFonts w:ascii="Arial" w:hAnsi="Arial" w:cs="Arial"/>
-                <w:color w:val="000000" w:themeColor="text1"/>
-                <w:szCs w:val="24"/>
-              </w:rPr>
-              <w:t>84.77</w:t>
-            </w:r>
-          </w:p>
-        </w:tc>
-        <w:tc>
-          <w:tcPr>
-            <w:tcW w:w="737" w:type="dxa"/>
-          </w:tcPr>
-          <w:p>
-            <w:pPr>
-              <w:widowControl/>
-              <w:rPr>
-                <w:rFonts w:ascii="Arial" w:hAnsi="Arial" w:cs="Arial"/>
-                <w:color w:val="000000" w:themeColor="text1"/>
-                <w:szCs w:val="24"/>
-              </w:rPr>
-            </w:pPr>
-            <w:r>
-              <w:rPr>
-                <w:rFonts w:ascii="Arial" w:hAnsi="Arial" w:cs="Arial"/>
-                <w:color w:val="000000" w:themeColor="text1"/>
-                <w:szCs w:val="24"/>
-              </w:rPr>
-              <w:t>70.7</w:t>
-            </w:r>
-            <w:r>
-              <w:rPr>
-                <w:rFonts w:ascii="Arial" w:hAnsi="Arial" w:cs="Arial"/>
-                <w:color w:val="000000" w:themeColor="text1"/>
-                <w:szCs w:val="24"/>
-              </w:rPr>
-              <w:t>6</w:t>
-            </w:r>
-          </w:p>
-        </w:tc>
-        <w:tc>
-          <w:tcPr>
-            <w:tcW w:w="737" w:type="dxa"/>
-          </w:tcPr>
-          <w:p>
-            <w:pPr>
-              <w:widowControl/>
-              <w:rPr>
-                <w:rFonts w:ascii="Arial" w:hAnsi="Arial" w:cs="Arial"/>
-                <w:color w:val="000000" w:themeColor="text1"/>
-                <w:szCs w:val="24"/>
-              </w:rPr>
-            </w:pPr>
-            <w:r>
-              <w:rPr>
-                <w:rFonts w:ascii="Arial" w:hAnsi="Arial" w:cs="Arial"/>
-                <w:color w:val="000000" w:themeColor="text1"/>
-                <w:szCs w:val="24"/>
-              </w:rPr>
-              <w:t>77.13</w:t>
-            </w:r>
-          </w:p>
-        </w:tc>
-        <w:tc>
-          <w:tcPr>
-            <w:tcW w:w="983" w:type="dxa"/>
-          </w:tcPr>
-          <w:p>
-            <w:pPr>
-              <w:widowControl/>
-              <w:rPr>
-                <w:rFonts w:ascii="Arial" w:hAnsi="Arial" w:cs="Arial"/>
-                <w:color w:val="000000" w:themeColor="text1"/>
-                <w:szCs w:val="24"/>
-              </w:rPr>
-            </w:pPr>
-            <w:r>
-              <w:rPr>
-                <w:rFonts w:ascii="Arial" w:hAnsi="Arial" w:cs="Arial"/>
-                <w:color w:val="000000" w:themeColor="text1"/>
-                <w:szCs w:val="24"/>
-              </w:rPr>
-              <w:t>79.02</w:t>
-            </w:r>
-          </w:p>
-        </w:tc>
-      </w:tr>
-      <w:tr>
-        <w:tc>
-          <w:tcPr>
-            <w:tcW w:w="1476" w:type="dxa"/>
-          </w:tcPr>
-          <w:p>
-            <w:pPr>
-              <w:widowControl/>
-              <w:jc w:val="center"/>
-              <w:rPr>
-                <w:szCs w:val="24"/>
-              </w:rPr>
-            </w:pPr>
-            <w:r>
-              <w:rPr>
-                <w:szCs w:val="24"/>
-              </w:rPr>
-              <w:t>41</w:t>
-            </w:r>
-          </w:p>
-        </w:tc>
-        <w:tc>
-          <w:tcPr>
-            <w:tcW w:w="863" w:type="dxa"/>
-          </w:tcPr>
-          <w:p>
-            <w:pPr>
-              <w:rPr>
-                <w:color w:val="000000" w:themeColor="text1"/>
-                <w:szCs w:val="24"/>
-              </w:rPr>
-            </w:pPr>
-            <w:r>
-              <w:rPr>
-                <w:rFonts w:hint="eastAsia"/>
-                <w:color w:val="000000" w:themeColor="text1"/>
-                <w:szCs w:val="24"/>
-              </w:rPr>
-              <w:t>5</w:t>
-            </w:r>
-            <w:r>
-              <w:rPr>
-                <w:rFonts w:hint="eastAsia"/>
-                <w:color w:val="000000" w:themeColor="text1"/>
-                <w:szCs w:val="24"/>
-              </w:rPr>
-              <w:t>000</w:t>
-            </w:r>
-          </w:p>
-        </w:tc>
-        <w:tc>
-          <w:tcPr>
-            <w:tcW w:w="983" w:type="dxa"/>
-          </w:tcPr>
-          <w:p>
-            <w:pPr>
-              <w:widowControl/>
-              <w:rPr>
-                <w:rFonts w:ascii="Arial" w:hAnsi="Arial" w:cs="Arial"/>
-                <w:color w:val="000000" w:themeColor="text1"/>
-                <w:szCs w:val="24"/>
-              </w:rPr>
-            </w:pPr>
-            <w:r>
-              <w:rPr>
-                <w:rFonts w:ascii="Arial" w:hAnsi="Arial" w:cs="Arial"/>
-                <w:color w:val="000000" w:themeColor="text1"/>
-                <w:szCs w:val="24"/>
-              </w:rPr>
-              <w:t>75.5</w:t>
-            </w:r>
-            <w:r>
-              <w:rPr>
-                <w:rFonts w:ascii="Arial" w:hAnsi="Arial" w:cs="Arial"/>
-                <w:color w:val="000000" w:themeColor="text1"/>
-                <w:szCs w:val="24"/>
-              </w:rPr>
-              <w:t>1</w:t>
-            </w:r>
-          </w:p>
-        </w:tc>
-        <w:tc>
-          <w:tcPr>
-            <w:tcW w:w="737" w:type="dxa"/>
-          </w:tcPr>
-          <w:p>
-            <w:pPr>
-              <w:widowControl/>
-              <w:rPr>
-                <w:rFonts w:ascii="Arial" w:hAnsi="Arial" w:cs="Arial"/>
-                <w:color w:val="000000" w:themeColor="text1"/>
-                <w:szCs w:val="24"/>
-              </w:rPr>
-            </w:pPr>
-            <w:r>
-              <w:rPr>
-                <w:rFonts w:ascii="Arial" w:hAnsi="Arial" w:cs="Arial"/>
-                <w:color w:val="000000" w:themeColor="text1"/>
-                <w:szCs w:val="24"/>
-              </w:rPr>
-              <w:t>85.7</w:t>
-            </w:r>
-            <w:r>
-              <w:rPr>
-                <w:rFonts w:ascii="Arial" w:hAnsi="Arial" w:cs="Arial"/>
-                <w:color w:val="000000" w:themeColor="text1"/>
-                <w:szCs w:val="24"/>
-              </w:rPr>
-              <w:t>8</w:t>
-            </w:r>
-          </w:p>
-        </w:tc>
-        <w:tc>
-          <w:tcPr>
-            <w:tcW w:w="797" w:type="dxa"/>
-          </w:tcPr>
-          <w:p>
-            <w:pPr>
-              <w:widowControl/>
-              <w:rPr>
-                <w:rFonts w:ascii="Arial" w:hAnsi="Arial" w:cs="Arial"/>
-                <w:color w:val="000000" w:themeColor="text1"/>
-                <w:szCs w:val="24"/>
-              </w:rPr>
-            </w:pPr>
-            <w:r>
-              <w:rPr>
-                <w:rFonts w:ascii="Arial" w:hAnsi="Arial" w:cs="Arial"/>
-                <w:color w:val="000000" w:themeColor="text1"/>
-                <w:szCs w:val="24"/>
-              </w:rPr>
-              <w:t>80.3</w:t>
-            </w:r>
-            <w:r>
-              <w:rPr>
-                <w:rFonts w:ascii="Arial" w:hAnsi="Arial" w:cs="Arial"/>
-                <w:color w:val="000000" w:themeColor="text1"/>
-                <w:szCs w:val="24"/>
-              </w:rPr>
-              <w:t>2</w:t>
-            </w:r>
-          </w:p>
-        </w:tc>
-        <w:tc>
-          <w:tcPr>
-            <w:tcW w:w="983" w:type="dxa"/>
-          </w:tcPr>
-          <w:p>
-            <w:pPr>
-              <w:widowControl/>
-              <w:rPr>
-                <w:rFonts w:ascii="Arial" w:hAnsi="Arial" w:cs="Arial"/>
-                <w:color w:val="000000" w:themeColor="text1"/>
-                <w:szCs w:val="24"/>
-              </w:rPr>
-            </w:pPr>
-            <w:r>
-              <w:rPr>
-                <w:rFonts w:ascii="Arial" w:hAnsi="Arial" w:cs="Arial"/>
-                <w:color w:val="000000" w:themeColor="text1"/>
-                <w:szCs w:val="24"/>
-              </w:rPr>
-              <w:t>83.5</w:t>
-            </w:r>
-            <w:r>
-              <w:rPr>
-                <w:rFonts w:ascii="Arial" w:hAnsi="Arial" w:cs="Arial"/>
-                <w:color w:val="000000" w:themeColor="text1"/>
-                <w:szCs w:val="24"/>
-              </w:rPr>
-              <w:t>4</w:t>
-            </w:r>
-          </w:p>
-        </w:tc>
-        <w:tc>
-          <w:tcPr>
-            <w:tcW w:w="737" w:type="dxa"/>
-          </w:tcPr>
-          <w:p>
-            <w:pPr>
-              <w:widowControl/>
-              <w:rPr>
-                <w:rFonts w:ascii="Arial" w:hAnsi="Arial" w:cs="Arial"/>
-                <w:color w:val="000000" w:themeColor="text1"/>
-                <w:szCs w:val="24"/>
-              </w:rPr>
-            </w:pPr>
-            <w:r>
-              <w:rPr>
-                <w:rFonts w:ascii="Arial" w:hAnsi="Arial" w:cs="Arial"/>
-                <w:color w:val="000000" w:themeColor="text1"/>
-                <w:szCs w:val="24"/>
-              </w:rPr>
-              <w:t>72.1</w:t>
-            </w:r>
-            <w:r>
-              <w:rPr>
-                <w:rFonts w:ascii="Arial" w:hAnsi="Arial" w:cs="Arial"/>
-                <w:color w:val="000000" w:themeColor="text1"/>
-                <w:szCs w:val="24"/>
-              </w:rPr>
-              <w:t>8</w:t>
-            </w:r>
-          </w:p>
-        </w:tc>
-        <w:tc>
-          <w:tcPr>
-            <w:tcW w:w="737" w:type="dxa"/>
-          </w:tcPr>
-          <w:p>
-            <w:pPr>
-              <w:widowControl/>
-              <w:rPr>
-                <w:rFonts w:ascii="Arial" w:hAnsi="Arial" w:cs="Arial"/>
-                <w:color w:val="000000" w:themeColor="text1"/>
-                <w:szCs w:val="24"/>
-              </w:rPr>
-            </w:pPr>
-            <w:r>
-              <w:rPr>
-                <w:rFonts w:ascii="Arial" w:hAnsi="Arial" w:cs="Arial"/>
-                <w:color w:val="000000" w:themeColor="text1"/>
-                <w:szCs w:val="24"/>
-              </w:rPr>
-              <w:t>77.44</w:t>
-            </w:r>
-          </w:p>
-        </w:tc>
-        <w:tc>
-          <w:tcPr>
-            <w:tcW w:w="983" w:type="dxa"/>
-          </w:tcPr>
-          <w:p>
-            <w:pPr>
-              <w:widowControl/>
-              <w:rPr>
-                <w:rFonts w:ascii="Arial" w:hAnsi="Arial" w:cs="Arial"/>
-                <w:color w:val="000000" w:themeColor="text1"/>
-                <w:szCs w:val="24"/>
-              </w:rPr>
-            </w:pPr>
-            <w:r>
-              <w:rPr>
-                <w:rFonts w:ascii="Arial" w:hAnsi="Arial" w:cs="Arial"/>
-                <w:color w:val="000000" w:themeColor="text1"/>
-                <w:szCs w:val="24"/>
-              </w:rPr>
-              <w:t>78.9</w:t>
-            </w:r>
-            <w:r>
-              <w:rPr>
-                <w:rFonts w:ascii="Arial" w:hAnsi="Arial" w:cs="Arial"/>
-                <w:color w:val="000000" w:themeColor="text1"/>
-                <w:szCs w:val="24"/>
-              </w:rPr>
-              <w:t>8</w:t>
-            </w:r>
-          </w:p>
-        </w:tc>
-      </w:tr>
-      <w:tr>
-        <w:tc>
-          <w:tcPr>
-            <w:tcW w:w="1476" w:type="dxa"/>
-          </w:tcPr>
-          <w:p>
-            <w:pPr>
-              <w:widowControl/>
-              <w:jc w:val="center"/>
-              <w:rPr>
-                <w:szCs w:val="24"/>
-              </w:rPr>
-            </w:pPr>
-            <w:r>
-              <w:rPr>
-                <w:szCs w:val="24"/>
-              </w:rPr>
-              <w:t>45</w:t>
-            </w:r>
-          </w:p>
-        </w:tc>
-        <w:tc>
-          <w:tcPr>
-            <w:tcW w:w="863" w:type="dxa"/>
-          </w:tcPr>
-          <w:p>
-            <w:pPr>
-              <w:rPr>
-                <w:color w:val="000000" w:themeColor="text1"/>
-                <w:szCs w:val="24"/>
-              </w:rPr>
-            </w:pPr>
-            <w:r>
-              <w:rPr>
-                <w:rFonts w:hint="eastAsia"/>
-                <w:color w:val="000000" w:themeColor="text1"/>
-                <w:szCs w:val="24"/>
-              </w:rPr>
-              <w:t>5</w:t>
-            </w:r>
-            <w:r>
-              <w:rPr>
-                <w:rFonts w:hint="eastAsia"/>
-                <w:color w:val="000000" w:themeColor="text1"/>
-                <w:szCs w:val="24"/>
-              </w:rPr>
-              <w:t>000</w:t>
-            </w:r>
-          </w:p>
-        </w:tc>
-        <w:tc>
-          <w:tcPr>
-            <w:tcW w:w="983" w:type="dxa"/>
-          </w:tcPr>
-          <w:p>
-            <w:pPr>
-              <w:widowControl/>
-              <w:rPr>
-                <w:rFonts w:ascii="Arial" w:hAnsi="Arial" w:cs="Arial"/>
-                <w:color w:val="000000" w:themeColor="text1"/>
-                <w:szCs w:val="24"/>
-              </w:rPr>
-            </w:pPr>
-            <w:r>
-              <w:rPr>
-                <w:rFonts w:ascii="Arial" w:hAnsi="Arial" w:cs="Arial"/>
-                <w:color w:val="000000" w:themeColor="text1"/>
-                <w:szCs w:val="24"/>
-              </w:rPr>
-              <w:t>75.53</w:t>
-            </w:r>
-          </w:p>
-        </w:tc>
-        <w:tc>
-          <w:tcPr>
-            <w:tcW w:w="737" w:type="dxa"/>
-          </w:tcPr>
-          <w:p>
-            <w:pPr>
-              <w:widowControl/>
-              <w:rPr>
-                <w:rFonts w:ascii="Arial" w:hAnsi="Arial" w:cs="Arial"/>
-                <w:color w:val="000000" w:themeColor="text1"/>
-                <w:szCs w:val="24"/>
-              </w:rPr>
-            </w:pPr>
-            <w:r>
-              <w:rPr>
-                <w:rFonts w:ascii="Arial" w:hAnsi="Arial" w:cs="Arial"/>
-                <w:color w:val="000000" w:themeColor="text1"/>
-                <w:szCs w:val="24"/>
-              </w:rPr>
-              <w:t>85.0</w:t>
-            </w:r>
-            <w:r>
-              <w:rPr>
-                <w:rFonts w:ascii="Arial" w:hAnsi="Arial" w:cs="Arial"/>
-                <w:color w:val="000000" w:themeColor="text1"/>
-                <w:szCs w:val="24"/>
-              </w:rPr>
-              <w:t>7</w:t>
-            </w:r>
-          </w:p>
-        </w:tc>
-        <w:tc>
-          <w:tcPr>
-            <w:tcW w:w="797" w:type="dxa"/>
-          </w:tcPr>
-          <w:p>
-            <w:pPr>
-              <w:widowControl/>
-              <w:rPr>
-                <w:rFonts w:ascii="Arial" w:hAnsi="Arial" w:cs="Arial"/>
-                <w:color w:val="000000" w:themeColor="text1"/>
-                <w:szCs w:val="24"/>
-              </w:rPr>
-            </w:pPr>
-            <w:r>
-              <w:rPr>
-                <w:rFonts w:ascii="Arial" w:hAnsi="Arial" w:cs="Arial"/>
-                <w:color w:val="000000" w:themeColor="text1"/>
-                <w:szCs w:val="24"/>
-              </w:rPr>
-              <w:t>80.02</w:t>
-            </w:r>
-          </w:p>
-        </w:tc>
-        <w:tc>
-          <w:tcPr>
-            <w:tcW w:w="983" w:type="dxa"/>
-          </w:tcPr>
-          <w:p>
-            <w:pPr>
-              <w:widowControl/>
-              <w:rPr>
-                <w:rFonts w:ascii="Arial" w:hAnsi="Arial" w:cs="Arial"/>
-                <w:color w:val="000000" w:themeColor="text1"/>
-                <w:szCs w:val="24"/>
-              </w:rPr>
-            </w:pPr>
-            <w:r>
-              <w:rPr>
-                <w:rFonts w:ascii="Arial" w:hAnsi="Arial" w:cs="Arial"/>
-                <w:color w:val="000000" w:themeColor="text1"/>
-                <w:szCs w:val="24"/>
-              </w:rPr>
-              <w:t>82.</w:t>
-            </w:r>
-            <w:r>
-              <w:rPr>
-                <w:rFonts w:ascii="Arial" w:hAnsi="Arial" w:cs="Arial"/>
-                <w:color w:val="000000" w:themeColor="text1"/>
-                <w:szCs w:val="24"/>
-              </w:rPr>
-              <w:t>9</w:t>
-            </w:r>
-            <w:r>
-              <w:rPr>
-                <w:rFonts w:ascii="Arial" w:hAnsi="Arial" w:cs="Arial"/>
-                <w:color w:val="000000" w:themeColor="text1"/>
-                <w:szCs w:val="24"/>
-              </w:rPr>
-              <w:t>1</w:t>
-            </w:r>
-          </w:p>
-        </w:tc>
-        <w:tc>
-          <w:tcPr>
-            <w:tcW w:w="737" w:type="dxa"/>
-          </w:tcPr>
-          <w:p>
-            <w:pPr>
-              <w:widowControl/>
-              <w:rPr>
-                <w:rFonts w:ascii="Arial" w:hAnsi="Arial" w:cs="Arial"/>
-                <w:color w:val="000000" w:themeColor="text1"/>
-                <w:szCs w:val="24"/>
-              </w:rPr>
-            </w:pPr>
-            <w:r>
-              <w:rPr>
-                <w:rFonts w:ascii="Arial" w:hAnsi="Arial" w:cs="Arial"/>
-                <w:color w:val="000000" w:themeColor="text1"/>
-                <w:szCs w:val="24"/>
-              </w:rPr>
-              <w:t>72.44</w:t>
-            </w:r>
-          </w:p>
-        </w:tc>
-        <w:tc>
-          <w:tcPr>
-            <w:tcW w:w="737" w:type="dxa"/>
-          </w:tcPr>
-          <w:p>
-            <w:pPr>
-              <w:widowControl/>
-              <w:rPr>
-                <w:rFonts w:ascii="Arial" w:hAnsi="Arial" w:cs="Arial"/>
-                <w:color w:val="000000" w:themeColor="text1"/>
-                <w:szCs w:val="24"/>
-              </w:rPr>
-            </w:pPr>
-            <w:r>
-              <w:rPr>
-                <w:rFonts w:ascii="Arial" w:hAnsi="Arial" w:cs="Arial"/>
-                <w:color w:val="000000" w:themeColor="text1"/>
-                <w:szCs w:val="24"/>
-              </w:rPr>
-              <w:t>77.32</w:t>
-            </w:r>
-          </w:p>
-        </w:tc>
-        <w:tc>
-          <w:tcPr>
-            <w:tcW w:w="983" w:type="dxa"/>
-          </w:tcPr>
-          <w:p>
-            <w:pPr>
-              <w:widowControl/>
-              <w:rPr>
-                <w:rFonts w:ascii="Arial" w:hAnsi="Arial" w:cs="Arial"/>
-                <w:color w:val="000000" w:themeColor="text1"/>
-                <w:szCs w:val="24"/>
-              </w:rPr>
-            </w:pPr>
-            <w:r>
-              <w:rPr>
-                <w:rFonts w:ascii="Arial" w:hAnsi="Arial" w:cs="Arial"/>
-                <w:color w:val="000000" w:themeColor="text1"/>
-                <w:szCs w:val="24"/>
-              </w:rPr>
-              <w:t>78.7</w:t>
-            </w:r>
-            <w:r>
-              <w:rPr>
-                <w:rFonts w:ascii="Arial" w:hAnsi="Arial" w:cs="Arial"/>
-                <w:color w:val="000000" w:themeColor="text1"/>
-                <w:szCs w:val="24"/>
-              </w:rPr>
               <w:t>6</w:t>
             </w:r>
           </w:p>
         </w:tc>
       </w:tr>
     </w:tbl>
-    <w:p>
-      <w:pPr>
-        <w:rPr>
-          <w:rFonts w:hint="eastAsia"/>
-        </w:rPr>
-      </w:pPr>
-    </w:p>
+    <w:p/>
     <w:p>
       <w:pPr>
         <w:pStyle w:val="1"/>
@@ -11063,15 +10971,7 @@
                 <w:sz w:val="24"/>
                 <w:szCs w:val="24"/>
               </w:rPr>
-              <w:t>50</w:t>
-            </w:r>
-            <w:r>
-              <w:rPr>
-                <w:rFonts w:hint="eastAsia"/>
-                <w:sz w:val="24"/>
-                <w:szCs w:val="24"/>
-              </w:rPr>
-              <w:t>00</w:t>
+              <w:t>4000</w:t>
             </w:r>
           </w:p>
         </w:tc>
@@ -11220,7 +11120,6 @@
     <w:p>
       <w:pPr>
         <w:rPr>
-          <w:rFonts w:hint="eastAsia"/>
           <w:sz w:val="24"/>
           <w:szCs w:val="24"/>
         </w:rPr>
@@ -13434,15 +13333,7 @@
                 <w:sz w:val="24"/>
                 <w:szCs w:val="24"/>
               </w:rPr>
-              <w:t>50</w:t>
-            </w:r>
-            <w:r>
-              <w:rPr>
-                <w:rFonts w:asciiTheme="minorEastAsia" w:hAnsiTheme="minorEastAsia" w:hint="eastAsia"/>
-                <w:sz w:val="24"/>
-                <w:szCs w:val="24"/>
-              </w:rPr>
-              <w:t>00</w:t>
+              <w:t>4000</w:t>
             </w:r>
           </w:p>
         </w:tc>
@@ -16950,7 +16841,15 @@
                 <w:sz w:val="24"/>
                 <w:szCs w:val="24"/>
               </w:rPr>
-              <w:t>Pos</w:t>
+              <w:t>p</w:t>
+            </w:r>
+            <w:r>
+              <w:rPr>
+                <w:rFonts w:asciiTheme="minorEastAsia" w:hAnsiTheme="minorEastAsia"/>
+                <w:sz w:val="24"/>
+                <w:szCs w:val="24"/>
+              </w:rPr>
+              <w:t>os</w:t>
             </w:r>
             <w:proofErr w:type="spellEnd"/>
             <w:r>
@@ -16990,7 +16889,15 @@
                 <w:sz w:val="24"/>
                 <w:szCs w:val="24"/>
               </w:rPr>
-              <w:t>Neg</w:t>
+              <w:t>n</w:t>
+            </w:r>
+            <w:r>
+              <w:rPr>
+                <w:rFonts w:asciiTheme="minorEastAsia" w:hAnsiTheme="minorEastAsia"/>
+                <w:sz w:val="24"/>
+                <w:szCs w:val="24"/>
+              </w:rPr>
+              <w:t>eg</w:t>
             </w:r>
             <w:proofErr w:type="spellEnd"/>
             <w:r>
@@ -17444,7 +17351,17 @@
           <w:sz w:val="24"/>
           <w:szCs w:val="24"/>
         </w:rPr>
-        <w:t>采用投票机制</w:t>
+        <w:t>采用</w:t>
+      </w:r>
+      <w:bookmarkStart w:id="0" w:name="_GoBack"/>
+      <w:bookmarkEnd w:id="0"/>
+      <w:r>
+        <w:rPr>
+          <w:rFonts w:asciiTheme="minorEastAsia" w:hAnsiTheme="minorEastAsia"/>
+          <w:sz w:val="24"/>
+          <w:szCs w:val="24"/>
+        </w:rPr>
+        <w:t>投票机制</w:t>
       </w:r>
       <w:r>
         <w:rPr>
@@ -17930,7 +17847,7 @@
                         <wps:cNvSpPr/>
                         <wps:spPr>
                           <a:xfrm>
-                            <a:off x="4702810" y="457200"/>
+                            <a:off x="4664710" y="457200"/>
                             <a:ext cx="497840" cy="1838325"/>
                           </a:xfrm>
                           <a:prstGeom prst="rect">
@@ -18374,7 +18291,7 @@
           </mc:Choice>
           <mc:Fallback>
             <w:pict>
-              <v:group w14:anchorId="4EA19E18" id="画布 18" o:spid="_x0000_s1026" editas="canvas" style="width:415.3pt;height:242.25pt;mso-position-horizontal-relative:char;mso-position-vertical-relative:line" coordsize="52743,30765" o:gfxdata="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">
+              <v:group w14:anchorId="4EA19E18" id="画布 18" o:spid="_x0000_s1026" editas="canvas" style="width:415.3pt;height:242.25pt;mso-position-horizontal-relative:char;mso-position-vertical-relative:line" coordsize="52743,30765" o:gfxdata="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">
                 <v:shape id="_x0000_s1027" type="#_x0000_t75" style="position:absolute;width:52743;height:30765;visibility:visible;mso-wrap-style:square">
                   <v:fill o:detectmouseclick="t"/>
                   <v:path o:connecttype="none"/>
@@ -18467,7 +18384,7 @@
                 <v:shape id="直接箭头连接符 62" o:spid="_x0000_s1039" type="#_x0000_t32" style="position:absolute;left:43053;top:13144;width:3143;height:0;visibility:visible;mso-wrap-style:square" o:connectortype="straight" o:gfxdata="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" strokecolor="#5b9bd5 [3204]" strokeweight=".5pt">
                   <v:stroke endarrow="block" joinstyle="miter"/>
                 </v:shape>
-                <v:rect id="矩形 63" o:spid="_x0000_s1040" style="position:absolute;left:47028;top:4572;width:4978;height:18383;visibility:visible;mso-wrap-style:square;v-text-anchor:middle" o:gfxdata="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" fillcolor="white [3201]" strokecolor="#70ad47 [3209]" strokeweight="1pt">
+                <v:rect id="矩形 63" o:spid="_x0000_s1040" style="position:absolute;left:46647;top:4572;width:4978;height:18383;visibility:visible;mso-wrap-style:square;v-text-anchor:middle" o:gfxdata="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" fillcolor="white [3201]" strokecolor="#70ad47 [3209]" strokeweight="1pt">
                   <v:textbox>
                     <w:txbxContent>
                       <w:p>
@@ -18589,7 +18506,184 @@
         </mc:AlternateContent>
       </w:r>
     </w:p>
-    <w:p/>
+    <w:p>
+      <w:pPr>
+        <w:rPr>
+          <w:rFonts w:asciiTheme="minorEastAsia" w:hAnsiTheme="minorEastAsia"/>
+          <w:sz w:val="24"/>
+          <w:szCs w:val="24"/>
+        </w:rPr>
+      </w:pPr>
+      <w:r>
+        <w:rPr>
+          <w:rFonts w:asciiTheme="minorEastAsia" w:hAnsiTheme="minorEastAsia"/>
+          <w:sz w:val="24"/>
+          <w:szCs w:val="24"/>
+        </w:rPr>
+        <w:t>对于测试数据</w:t>
+      </w:r>
+      <w:r>
+        <w:rPr>
+          <w:rFonts w:asciiTheme="minorEastAsia" w:hAnsiTheme="minorEastAsia" w:hint="eastAsia"/>
+          <w:sz w:val="24"/>
+          <w:szCs w:val="24"/>
+        </w:rPr>
+        <w:t>，本文定义</w:t>
+      </w:r>
+      <w:proofErr w:type="spellStart"/>
+      <w:r>
+        <w:rPr>
+          <w:rFonts w:asciiTheme="minorEastAsia" w:hAnsiTheme="minorEastAsia" w:hint="eastAsia"/>
+          <w:sz w:val="24"/>
+          <w:szCs w:val="24"/>
+        </w:rPr>
+        <w:t>i</w:t>
+      </w:r>
+      <w:proofErr w:type="spellEnd"/>
+      <w:r>
+        <w:rPr>
+          <w:rFonts w:asciiTheme="minorEastAsia" w:hAnsiTheme="minorEastAsia" w:hint="eastAsia"/>
+          <w:sz w:val="24"/>
+          <w:szCs w:val="24"/>
+        </w:rPr>
+        <w:t>为其分类标签，</w:t>
+      </w:r>
+      <w:r>
+        <w:rPr>
+          <w:rFonts w:asciiTheme="minorEastAsia" w:hAnsiTheme="minorEastAsia"/>
+          <w:sz w:val="24"/>
+          <w:szCs w:val="24"/>
+        </w:rPr>
+        <w:t>C</w:t>
+      </w:r>
+      <w:r>
+        <w:rPr>
+          <w:rFonts w:asciiTheme="minorEastAsia" w:hAnsiTheme="minorEastAsia"/>
+          <w:sz w:val="24"/>
+          <w:szCs w:val="24"/>
+          <w:vertAlign w:val="subscript"/>
+        </w:rPr>
+        <w:t>i</w:t>
+      </w:r>
+      <w:r>
+        <w:rPr>
+          <w:rFonts w:asciiTheme="minorEastAsia" w:hAnsiTheme="minorEastAsia"/>
+          <w:sz w:val="24"/>
+          <w:szCs w:val="24"/>
+        </w:rPr>
+        <w:t>为分类为</w:t>
+      </w:r>
+      <w:proofErr w:type="spellStart"/>
+      <w:r>
+        <w:rPr>
+          <w:rFonts w:asciiTheme="minorEastAsia" w:hAnsiTheme="minorEastAsia"/>
+          <w:sz w:val="24"/>
+          <w:szCs w:val="24"/>
+        </w:rPr>
+        <w:t>i</w:t>
+      </w:r>
+      <w:proofErr w:type="spellEnd"/>
+      <w:r>
+        <w:rPr>
+          <w:rFonts w:asciiTheme="minorEastAsia" w:hAnsiTheme="minorEastAsia"/>
+          <w:sz w:val="24"/>
+          <w:szCs w:val="24"/>
+        </w:rPr>
+        <w:t>的</w:t>
+      </w:r>
+      <w:r>
+        <w:rPr>
+          <w:rFonts w:asciiTheme="minorEastAsia" w:hAnsiTheme="minorEastAsia"/>
+          <w:sz w:val="24"/>
+          <w:szCs w:val="24"/>
+        </w:rPr>
+        <w:t>分类器</w:t>
+      </w:r>
+      <w:r>
+        <w:rPr>
+          <w:rFonts w:asciiTheme="minorEastAsia" w:hAnsiTheme="minorEastAsia"/>
+          <w:sz w:val="24"/>
+          <w:szCs w:val="24"/>
+        </w:rPr>
+        <w:t>个数</w:t>
+      </w:r>
+      <w:r>
+        <w:rPr>
+          <w:rFonts w:asciiTheme="minorEastAsia" w:hAnsiTheme="minorEastAsia" w:hint="eastAsia"/>
+          <w:sz w:val="24"/>
+          <w:szCs w:val="24"/>
+        </w:rPr>
+        <w:t>则，多分类器融合下的情感分析分类为</w:t>
+      </w:r>
+    </w:p>
+    <w:p>
+      <w:pPr>
+        <w:jc w:val="center"/>
+        <w:rPr>
+          <w:rFonts w:asciiTheme="minorEastAsia" w:hAnsiTheme="minorEastAsia"/>
+          <w:sz w:val="24"/>
+          <w:szCs w:val="24"/>
+        </w:rPr>
+      </w:pPr>
+      <m:oMath>
+        <m:r>
+          <w:rPr>
+            <w:rFonts w:ascii="Cambria Math" w:hAnsi="Cambria Math"/>
+            <w:sz w:val="24"/>
+            <w:szCs w:val="24"/>
+          </w:rPr>
+          <m:t>i=argmax(</m:t>
+        </m:r>
+        <m:r>
+          <m:rPr>
+            <m:sty m:val="p"/>
+          </m:rPr>
+          <w:rPr>
+            <w:rFonts w:ascii="Cambria Math" w:hAnsi="Cambria Math"/>
+            <w:sz w:val="24"/>
+            <w:szCs w:val="24"/>
+          </w:rPr>
+          <m:t>C</m:t>
+        </m:r>
+        <m:r>
+          <m:rPr>
+            <m:sty m:val="p"/>
+          </m:rPr>
+          <w:rPr>
+            <w:rFonts w:ascii="Cambria Math" w:hAnsi="Cambria Math"/>
+            <w:sz w:val="24"/>
+            <w:szCs w:val="24"/>
+            <w:vertAlign w:val="subscript"/>
+          </w:rPr>
+          <m:t>i</m:t>
+        </m:r>
+        <m:r>
+          <w:rPr>
+            <w:rFonts w:ascii="Cambria Math" w:hAnsi="Cambria Math"/>
+            <w:sz w:val="24"/>
+            <w:szCs w:val="24"/>
+          </w:rPr>
+          <m:t>)</m:t>
+        </m:r>
+      </m:oMath>
+      <w:r>
+        <w:rPr>
+          <w:rFonts w:asciiTheme="minorEastAsia" w:hAnsiTheme="minorEastAsia"/>
+          <w:sz w:val="24"/>
+          <w:szCs w:val="24"/>
+        </w:rPr>
+        <w:t>.</w:t>
+      </w:r>
+    </w:p>
+    <w:p>
+      <w:pPr>
+        <w:rPr>
+          <w:rFonts w:asciiTheme="minorEastAsia" w:hAnsiTheme="minorEastAsia"/>
+          <w:sz w:val="24"/>
+          <w:szCs w:val="24"/>
+        </w:rPr>
+      </w:pPr>
+    </w:p>
     <w:p>
       <w:pPr>
         <w:pStyle w:val="2"/>
@@ -18886,7 +18980,7 @@
                 <w:sz w:val="24"/>
                 <w:szCs w:val="24"/>
               </w:rPr>
-              <w:t>5000</w:t>
+              <w:t>4000</w:t>
             </w:r>
           </w:p>
         </w:tc>
@@ -19112,7 +19206,15 @@
           <w:sz w:val="24"/>
           <w:szCs w:val="24"/>
         </w:rPr>
-        <w:t>的精度提升3</w:t>
+        <w:t>的精度提升</w:t>
+      </w:r>
+      <w:r>
+        <w:rPr>
+          <w:rFonts w:asciiTheme="minorEastAsia" w:hAnsiTheme="minorEastAsia"/>
+          <w:sz w:val="24"/>
+          <w:szCs w:val="24"/>
+        </w:rPr>
+        <w:t>1</w:t>
       </w:r>
       <w:r>
         <w:rPr>
@@ -19120,17 +19222,27 @@
           <w:sz w:val="24"/>
           <w:szCs w:val="24"/>
         </w:rPr>
-        <w:t>到4个百分点。</w:t>
+        <w:t>到</w:t>
+      </w:r>
+      <w:r>
+        <w:rPr>
+          <w:rFonts w:asciiTheme="minorEastAsia" w:hAnsiTheme="minorEastAsia" w:hint="eastAsia"/>
+          <w:sz w:val="24"/>
+          <w:szCs w:val="24"/>
+        </w:rPr>
+        <w:t>2</w:t>
+      </w:r>
+      <w:r>
+        <w:rPr>
+          <w:rFonts w:asciiTheme="minorEastAsia" w:hAnsiTheme="minorEastAsia" w:hint="eastAsia"/>
+          <w:sz w:val="24"/>
+          <w:szCs w:val="24"/>
+        </w:rPr>
+        <w:t>个百分点。</w:t>
       </w:r>
     </w:p>
     <w:p/>
-    <w:p>
-      <w:pPr>
-        <w:rPr>
-          <w:rFonts w:hint="eastAsia"/>
-        </w:rPr>
-      </w:pPr>
-    </w:p>
+    <w:p/>
     <w:p>
       <w:pPr>
         <w:jc w:val="left"/>
@@ -20054,15 +20166,7 @@
         <w:rPr>
           <w:rFonts w:hint="eastAsia"/>
         </w:rPr>
-        <w:t>《统计学习方法</w:t>
-      </w:r>
-      <w:bookmarkStart w:id="0" w:name="_GoBack"/>
-      <w:bookmarkEnd w:id="0"/>
-      <w:r>
-        <w:rPr>
-          <w:rFonts w:hint="eastAsia"/>
-        </w:rPr>
-        <w:t>》</w:t>
+        <w:t>《统计学习方法》</w:t>
       </w:r>
       <w:r>
         <w:t>,</w:t>
@@ -20518,7 +20622,7 @@
         <v:path o:extrusionok="f" gradientshapeok="t" o:connecttype="rect"/>
         <o:lock v:ext="edit" aspectratio="t"/>
       </v:shapetype>
-      <v:shape id="_x0000_i1390" type="#_x0000_t75" alt="http://img.blog.csdn.net/20131107212633859" style="width:12.75pt;height:15pt;visibility:visible;mso-wrap-style:square" o:bullet="t">
+      <v:shape id="_x0000_i1029" type="#_x0000_t75" alt="http://img.blog.csdn.net/20131107212633859" style="width:12.75pt;height:15pt;visibility:visible;mso-wrap-style:square" o:bullet="t">
         <v:imagedata r:id="rId1" o:title="20131107212633859"/>
       </v:shape>
     </w:pict>
@@ -21302,6 +21406,7 @@
   <w:style w:type="character" w:default="1" w:styleId="a0">
     <w:name w:val="Default Paragraph Font"/>
     <w:uiPriority w:val="1"/>
+    <w:semiHidden/>
     <w:unhideWhenUsed/>
   </w:style>
   <w:style w:type="table" w:default="1" w:styleId="a1">
@@ -21921,7 +22026,7 @@
 </file>
 
 <file path=customXml/itemProps1.xml><?xml version="1.0" encoding="utf-8"?>
-<ds:datastoreItem xmlns:ds="http://schemas.openxmlformats.org/officeDocument/2006/customXml" ds:itemID="{3179902F-F3BF-4E8C-A0B9-D10EB3AA8E42}">
+<ds:datastoreItem xmlns:ds="http://schemas.openxmlformats.org/officeDocument/2006/customXml" ds:itemID="{4BAC721C-637B-4392-890F-2586A2EBBB88}">
   <ds:schemaRefs>
     <ds:schemaRef ds:uri="http://schemas.openxmlformats.org/officeDocument/2006/bibliography"/>
   </ds:schemaRefs>

</xml_diff>